<commit_message>
creados los test Turismo
</commit_message>
<xml_diff>
--- a/Practica4/is2-pract4A-plantilla.docx
+++ b/Practica4/is2-pract4A-plantilla.docx
@@ -4,7 +4,7 @@
   <w:body>
     <w:p>
       <w:pPr>
-        <w:pStyle w:val="Ttulo1"/>
+        <w:pStyle w:val="Heading1"/>
         <w:jc w:val="center"/>
         <w:rPr>
           <w:lang w:val="es-ES_tradnl"/>
@@ -67,7 +67,7 @@
     </w:p>
     <w:p>
       <w:pPr>
-        <w:pStyle w:val="Ttulo2"/>
+        <w:pStyle w:val="Heading2"/>
         <w:numPr>
           <w:ilvl w:val="0"/>
           <w:numId w:val="3"/>
@@ -270,7 +270,7 @@
     </w:p>
     <w:p>
       <w:pPr>
-        <w:pStyle w:val="Prrafodelista"/>
+        <w:pStyle w:val="ListParagraph"/>
         <w:numPr>
           <w:ilvl w:val="0"/>
           <w:numId w:val="24"/>
@@ -379,7 +379,7 @@
     </w:p>
     <w:p>
       <w:pPr>
-        <w:pStyle w:val="Prrafodelista"/>
+        <w:pStyle w:val="ListParagraph"/>
         <w:numPr>
           <w:ilvl w:val="0"/>
           <w:numId w:val="24"/>
@@ -416,7 +416,7 @@
     </w:p>
     <w:p>
       <w:pPr>
-        <w:pStyle w:val="Prrafodelista"/>
+        <w:pStyle w:val="ListParagraph"/>
         <w:numPr>
           <w:ilvl w:val="0"/>
           <w:numId w:val="24"/>
@@ -441,7 +441,7 @@
     </w:p>
     <w:p>
       <w:pPr>
-        <w:pStyle w:val="Ttulo2"/>
+        <w:pStyle w:val="Heading2"/>
         <w:numPr>
           <w:ilvl w:val="0"/>
           <w:numId w:val="3"/>
@@ -474,7 +474,7 @@
     </w:p>
     <w:p>
       <w:pPr>
-        <w:pStyle w:val="Ttulo2"/>
+        <w:pStyle w:val="Heading2"/>
         <w:numPr>
           <w:ilvl w:val="0"/>
           <w:numId w:val="3"/>
@@ -510,7 +510,7 @@
     </w:p>
     <w:p>
       <w:pPr>
-        <w:pStyle w:val="Ttulo3"/>
+        <w:pStyle w:val="Heading3"/>
         <w:rPr>
           <w:lang w:val="es-ES_tradnl"/>
         </w:rPr>
@@ -518,7 +518,7 @@
     </w:p>
     <w:tbl>
       <w:tblPr>
-        <w:tblStyle w:val="Tablaconcuadrcula"/>
+        <w:tblStyle w:val="TableGrid"/>
         <w:tblW w:w="9039" w:type="dxa"/>
         <w:tblLook w:val="04A0" w:firstRow="1" w:lastRow="0" w:firstColumn="1" w:lastColumn="0" w:noHBand="0" w:noVBand="1"/>
       </w:tblPr>
@@ -604,7 +604,7 @@
           </w:tcPr>
           <w:p>
             <w:pPr>
-              <w:pStyle w:val="Prrafodelista"/>
+              <w:pStyle w:val="ListParagraph"/>
               <w:numPr>
                 <w:ilvl w:val="0"/>
                 <w:numId w:val="25"/>
@@ -699,7 +699,7 @@
           </w:tcPr>
           <w:p>
             <w:pPr>
-              <w:pStyle w:val="Prrafodelista"/>
+              <w:pStyle w:val="ListParagraph"/>
               <w:numPr>
                 <w:ilvl w:val="0"/>
                 <w:numId w:val="25"/>
@@ -826,7 +826,7 @@
           </w:tcPr>
           <w:p>
             <w:pPr>
-              <w:pStyle w:val="Prrafodelista"/>
+              <w:pStyle w:val="ListParagraph"/>
               <w:numPr>
                 <w:ilvl w:val="0"/>
                 <w:numId w:val="25"/>
@@ -868,7 +868,7 @@
           </w:p>
           <w:p>
             <w:pPr>
-              <w:pStyle w:val="Prrafodelista"/>
+              <w:pStyle w:val="ListParagraph"/>
               <w:numPr>
                 <w:ilvl w:val="0"/>
                 <w:numId w:val="25"/>
@@ -886,7 +886,7 @@
           </w:p>
           <w:p>
             <w:pPr>
-              <w:pStyle w:val="Prrafodelista"/>
+              <w:pStyle w:val="ListParagraph"/>
               <w:numPr>
                 <w:ilvl w:val="0"/>
                 <w:numId w:val="27"/>
@@ -1006,7 +1006,7 @@
           </w:tcPr>
           <w:p>
             <w:pPr>
-              <w:pStyle w:val="Prrafodelista"/>
+              <w:pStyle w:val="ListParagraph"/>
               <w:numPr>
                 <w:ilvl w:val="0"/>
                 <w:numId w:val="27"/>
@@ -1024,7 +1024,7 @@
           </w:p>
           <w:p>
             <w:pPr>
-              <w:pStyle w:val="Prrafodelista"/>
+              <w:pStyle w:val="ListParagraph"/>
               <w:numPr>
                 <w:ilvl w:val="0"/>
                 <w:numId w:val="27"/>
@@ -1042,7 +1042,7 @@
           </w:p>
           <w:p>
             <w:pPr>
-              <w:pStyle w:val="Prrafodelista"/>
+              <w:pStyle w:val="ListParagraph"/>
               <w:numPr>
                 <w:ilvl w:val="0"/>
                 <w:numId w:val="27"/>
@@ -1060,7 +1060,7 @@
           </w:p>
           <w:p>
             <w:pPr>
-              <w:pStyle w:val="Prrafodelista"/>
+              <w:pStyle w:val="ListParagraph"/>
               <w:numPr>
                 <w:ilvl w:val="0"/>
                 <w:numId w:val="27"/>
@@ -1097,38 +1097,25 @@
               <w:t xml:space="preserve">. </w:t>
             </w:r>
             <w:r>
-              <w:t>¡</w:t>
-            </w:r>
-            <w:proofErr w:type="gramStart"/>
-            <w:r>
-              <w:t xml:space="preserve">={ </w:t>
-            </w:r>
-            <w:proofErr w:type="spellStart"/>
-            <w:r>
-              <w:t>Diesel</w:t>
-            </w:r>
-            <w:proofErr w:type="gramEnd"/>
-            <w:r>
-              <w:t>,</w:t>
-            </w:r>
-            <w:r>
-              <w:t>Eléctrico</w:t>
-            </w:r>
-            <w:r>
-              <w:t>,</w:t>
-            </w:r>
-            <w:r>
-              <w:t>Gasolina</w:t>
-            </w:r>
-            <w:r>
-              <w:t>,</w:t>
-            </w:r>
-            <w:r>
-              <w:t>Híbrido</w:t>
-            </w:r>
-            <w:proofErr w:type="spellEnd"/>
-            <w:r>
-              <w:t>}</w:t>
+              <w:t>¡={ Diesel,</w:t>
+            </w:r>
+            <w:r>
+              <w:t xml:space="preserve"> </w:t>
+            </w:r>
+            <w:r>
+              <w:t>Eléctrico,</w:t>
+            </w:r>
+            <w:r>
+              <w:t xml:space="preserve"> </w:t>
+            </w:r>
+            <w:r>
+              <w:t>Gasolina,</w:t>
+            </w:r>
+            <w:r>
+              <w:t xml:space="preserve"> </w:t>
+            </w:r>
+            <w:r>
+              <w:t>Híbrido}</w:t>
             </w:r>
           </w:p>
           <w:p>
@@ -1173,7 +1160,7 @@
     </w:p>
     <w:p>
       <w:pPr>
-        <w:pStyle w:val="Prrafodelista"/>
+        <w:pStyle w:val="ListParagraph"/>
         <w:numPr>
           <w:ilvl w:val="0"/>
           <w:numId w:val="26"/>
@@ -1185,7 +1172,7 @@
     </w:p>
     <w:p>
       <w:pPr>
-        <w:pStyle w:val="Prrafodelista"/>
+        <w:pStyle w:val="ListParagraph"/>
         <w:numPr>
           <w:ilvl w:val="0"/>
           <w:numId w:val="26"/>
@@ -1197,7 +1184,7 @@
     </w:p>
     <w:p>
       <w:pPr>
-        <w:pStyle w:val="Prrafodelista"/>
+        <w:pStyle w:val="ListParagraph"/>
         <w:numPr>
           <w:ilvl w:val="0"/>
           <w:numId w:val="26"/>
@@ -1212,27 +1199,19 @@
     </w:p>
     <w:p>
       <w:pPr>
-        <w:pStyle w:val="Prrafodelista"/>
+        <w:pStyle w:val="ListParagraph"/>
         <w:numPr>
           <w:ilvl w:val="0"/>
           <w:numId w:val="26"/>
         </w:numPr>
       </w:pPr>
       <w:r>
-        <w:t>hoy-1</w:t>
-      </w:r>
-      <w:proofErr w:type="gramStart"/>
-      <w:r>
-        <w:t>año,hoy</w:t>
-      </w:r>
-      <w:proofErr w:type="gramEnd"/>
-      <w:r>
-        <w:t>-2año,hoy-4años+1dia</w:t>
+        <w:t>hoy-1año,hoy-2año,hoy-4años+1dia</w:t>
       </w:r>
     </w:p>
     <w:p>
       <w:pPr>
-        <w:pStyle w:val="Prrafodelista"/>
+        <w:pStyle w:val="ListParagraph"/>
         <w:numPr>
           <w:ilvl w:val="0"/>
           <w:numId w:val="26"/>
@@ -1247,7 +1226,7 @@
     </w:p>
     <w:p>
       <w:pPr>
-        <w:pStyle w:val="Prrafodelista"/>
+        <w:pStyle w:val="ListParagraph"/>
         <w:numPr>
           <w:ilvl w:val="0"/>
           <w:numId w:val="26"/>
@@ -1259,7 +1238,7 @@
     </w:p>
     <w:p>
       <w:pPr>
-        <w:pStyle w:val="Prrafodelista"/>
+        <w:pStyle w:val="ListParagraph"/>
         <w:numPr>
           <w:ilvl w:val="0"/>
           <w:numId w:val="26"/>
@@ -1273,7 +1252,7 @@
     </w:p>
     <w:p>
       <w:pPr>
-        <w:pStyle w:val="Prrafodelista"/>
+        <w:pStyle w:val="ListParagraph"/>
         <w:numPr>
           <w:ilvl w:val="0"/>
           <w:numId w:val="26"/>
@@ -1285,7 +1264,7 @@
     </w:p>
     <w:p>
       <w:pPr>
-        <w:pStyle w:val="Prrafodelista"/>
+        <w:pStyle w:val="ListParagraph"/>
         <w:numPr>
           <w:ilvl w:val="0"/>
           <w:numId w:val="26"/>
@@ -1297,7 +1276,7 @@
     </w:p>
     <w:p>
       <w:pPr>
-        <w:pStyle w:val="Prrafodelista"/>
+        <w:pStyle w:val="ListParagraph"/>
         <w:numPr>
           <w:ilvl w:val="0"/>
           <w:numId w:val="26"/>
@@ -1309,7 +1288,7 @@
     </w:p>
     <w:p>
       <w:pPr>
-        <w:pStyle w:val="Prrafodelista"/>
+        <w:pStyle w:val="ListParagraph"/>
         <w:numPr>
           <w:ilvl w:val="0"/>
           <w:numId w:val="26"/>
@@ -1323,7 +1302,7 @@
     </w:p>
     <w:p>
       <w:pPr>
-        <w:pStyle w:val="Prrafodelista"/>
+        <w:pStyle w:val="ListParagraph"/>
         <w:numPr>
           <w:ilvl w:val="0"/>
           <w:numId w:val="26"/>
@@ -1337,7 +1316,7 @@
     </w:p>
     <w:p>
       <w:pPr>
-        <w:pStyle w:val="Prrafodelista"/>
+        <w:pStyle w:val="ListParagraph"/>
         <w:numPr>
           <w:ilvl w:val="0"/>
           <w:numId w:val="26"/>
@@ -1351,7 +1330,7 @@
     </w:p>
     <w:p>
       <w:pPr>
-        <w:pStyle w:val="Prrafodelista"/>
+        <w:pStyle w:val="ListParagraph"/>
         <w:numPr>
           <w:ilvl w:val="0"/>
           <w:numId w:val="26"/>
@@ -1363,7 +1342,7 @@
     </w:p>
     <w:p>
       <w:pPr>
-        <w:pStyle w:val="Prrafodelista"/>
+        <w:pStyle w:val="ListParagraph"/>
         <w:numPr>
           <w:ilvl w:val="0"/>
           <w:numId w:val="26"/>
@@ -1377,7 +1356,7 @@
     </w:p>
     <w:p>
       <w:pPr>
-        <w:pStyle w:val="Prrafodelista"/>
+        <w:pStyle w:val="ListParagraph"/>
         <w:numPr>
           <w:ilvl w:val="0"/>
           <w:numId w:val="26"/>
@@ -1389,7 +1368,7 @@
     </w:p>
     <w:p>
       <w:pPr>
-        <w:pStyle w:val="Prrafodelista"/>
+        <w:pStyle w:val="ListParagraph"/>
         <w:numPr>
           <w:ilvl w:val="0"/>
           <w:numId w:val="26"/>
@@ -1401,7 +1380,7 @@
     </w:p>
     <w:p>
       <w:pPr>
-        <w:pStyle w:val="Prrafodelista"/>
+        <w:pStyle w:val="ListParagraph"/>
         <w:numPr>
           <w:ilvl w:val="0"/>
           <w:numId w:val="26"/>
@@ -1415,7 +1394,7 @@
     </w:p>
     <w:p>
       <w:pPr>
-        <w:pStyle w:val="Prrafodelista"/>
+        <w:pStyle w:val="ListParagraph"/>
       </w:pPr>
     </w:p>
     <w:sectPr>
@@ -1468,7 +1447,7 @@
 <w:ftr xmlns:wpc="http://schemas.microsoft.com/office/word/2010/wordprocessingCanvas" xmlns:cx="http://schemas.microsoft.com/office/drawing/2014/chartex" xmlns:cx1="http://schemas.microsoft.com/office/drawing/2015/9/8/chartex" xmlns:cx2="http://schemas.microsoft.com/office/drawing/2015/10/21/chartex" xmlns:cx3="http://schemas.microsoft.com/office/drawing/2016/5/9/chartex" xmlns:cx4="http://schemas.microsoft.com/office/drawing/2016/5/10/chartex" xmlns:cx5="http://schemas.microsoft.com/office/drawing/2016/5/11/chartex" xmlns:cx6="http://schemas.microsoft.com/office/drawing/2016/5/12/chartex" xmlns:cx7="http://schemas.microsoft.com/office/drawing/2016/5/13/chartex" xmlns:cx8="http://schemas.microsoft.com/office/drawing/2016/5/14/chartex" xmlns:mc="http://schemas.openxmlformats.org/markup-compatibility/2006" xmlns:aink="http://schemas.microsoft.com/office/drawing/2016/ink" xmlns:am3d="http://schemas.microsoft.com/office/drawing/2017/model3d" xmlns:o="urn:schemas-microsoft-com:office:office" xmlns:oel="http://schemas.microsoft.com/office/2019/extlst" xmlns:r="http://schemas.openxmlformats.org/officeDocument/2006/relationships" xmlns:m="http://schemas.openxmlformats.org/officeDocument/2006/math" xmlns:v="urn:schemas-microsoft-com:vml" xmlns:wp14="http://schemas.microsoft.com/office/word/2010/wordprocessingDrawing" xmlns:wp="http://schemas.openxmlformats.org/drawingml/2006/wordprocessingDrawing" xmlns:w10="urn:schemas-microsoft-com:office:word" xmlns:w="http://schemas.openxmlformats.org/wordprocessingml/2006/main" xmlns:w14="http://schemas.microsoft.com/office/word/2010/wordml" xmlns:w15="http://schemas.microsoft.com/office/word/2012/wordml" xmlns:w16cex="http://schemas.microsoft.com/office/word/2018/wordml/cex" xmlns:w16cid="http://schemas.microsoft.com/office/word/2016/wordml/cid" xmlns:w16="http://schemas.microsoft.com/office/word/2018/wordml" xmlns:w16du="http://schemas.microsoft.com/office/word/2023/wordml/word16du" xmlns:w16sdtdh="http://schemas.microsoft.com/office/word/2020/wordml/sdtdatahash" xmlns:w16sdtfl="http://schemas.microsoft.com/office/word/2024/wordml/sdtformatlock" xmlns:w16se="http://schemas.microsoft.com/office/word/2015/wordml/symex" xmlns:wpg="http://schemas.microsoft.com/office/word/2010/wordprocessingGroup" xmlns:wpi="http://schemas.microsoft.com/office/word/2010/wordprocessingInk" xmlns:wne="http://schemas.microsoft.com/office/word/2006/wordml" xmlns:wps="http://schemas.microsoft.com/office/word/2010/wordprocessingShape" mc:Ignorable="w14 w15 w16se w16cid w16 w16cex w16sdtdh w16sdtfl w16du wp14">
   <w:p>
     <w:pPr>
-      <w:pStyle w:val="Piedepgina"/>
+      <w:pStyle w:val="Footer"/>
       <w:ind w:left="720"/>
       <w:jc w:val="center"/>
     </w:pPr>
@@ -1480,7 +1459,6 @@
           <w:docPartUnique/>
         </w:docPartObj>
       </w:sdtPr>
-      <w:sdtEndPr/>
       <w:sdtContent>
         <w:r>
           <w:t>-</w:t>
@@ -1514,7 +1492,7 @@
   </w:p>
   <w:p>
     <w:pPr>
-      <w:pStyle w:val="Piedepgina"/>
+      <w:pStyle w:val="Footer"/>
     </w:pPr>
   </w:p>
 </w:ftr>
@@ -1524,7 +1502,7 @@
 <w:ftr xmlns:wpc="http://schemas.microsoft.com/office/word/2010/wordprocessingCanvas" xmlns:cx="http://schemas.microsoft.com/office/drawing/2014/chartex" xmlns:cx1="http://schemas.microsoft.com/office/drawing/2015/9/8/chartex" xmlns:cx2="http://schemas.microsoft.com/office/drawing/2015/10/21/chartex" xmlns:cx3="http://schemas.microsoft.com/office/drawing/2016/5/9/chartex" xmlns:cx4="http://schemas.microsoft.com/office/drawing/2016/5/10/chartex" xmlns:cx5="http://schemas.microsoft.com/office/drawing/2016/5/11/chartex" xmlns:cx6="http://schemas.microsoft.com/office/drawing/2016/5/12/chartex" xmlns:cx7="http://schemas.microsoft.com/office/drawing/2016/5/13/chartex" xmlns:cx8="http://schemas.microsoft.com/office/drawing/2016/5/14/chartex" xmlns:mc="http://schemas.openxmlformats.org/markup-compatibility/2006" xmlns:aink="http://schemas.microsoft.com/office/drawing/2016/ink" xmlns:am3d="http://schemas.microsoft.com/office/drawing/2017/model3d" xmlns:o="urn:schemas-microsoft-com:office:office" xmlns:oel="http://schemas.microsoft.com/office/2019/extlst" xmlns:r="http://schemas.openxmlformats.org/officeDocument/2006/relationships" xmlns:m="http://schemas.openxmlformats.org/officeDocument/2006/math" xmlns:v="urn:schemas-microsoft-com:vml" xmlns:wp14="http://schemas.microsoft.com/office/word/2010/wordprocessingDrawing" xmlns:wp="http://schemas.openxmlformats.org/drawingml/2006/wordprocessingDrawing" xmlns:w10="urn:schemas-microsoft-com:office:word" xmlns:w="http://schemas.openxmlformats.org/wordprocessingml/2006/main" xmlns:w14="http://schemas.microsoft.com/office/word/2010/wordml" xmlns:w15="http://schemas.microsoft.com/office/word/2012/wordml" xmlns:w16cex="http://schemas.microsoft.com/office/word/2018/wordml/cex" xmlns:w16cid="http://schemas.microsoft.com/office/word/2016/wordml/cid" xmlns:w16="http://schemas.microsoft.com/office/word/2018/wordml" xmlns:w16du="http://schemas.microsoft.com/office/word/2023/wordml/word16du" xmlns:w16sdtdh="http://schemas.microsoft.com/office/word/2020/wordml/sdtdatahash" xmlns:w16sdtfl="http://schemas.microsoft.com/office/word/2024/wordml/sdtformatlock" xmlns:w16se="http://schemas.microsoft.com/office/word/2015/wordml/symex" xmlns:wpg="http://schemas.microsoft.com/office/word/2010/wordprocessingGroup" xmlns:wpi="http://schemas.microsoft.com/office/word/2010/wordprocessingInk" xmlns:wne="http://schemas.microsoft.com/office/word/2006/wordml" xmlns:wps="http://schemas.microsoft.com/office/word/2010/wordprocessingShape" mc:Ignorable="w14 w15 w16se w16cid w16 w16cex w16sdtdh w16sdtfl w16du wp14">
   <w:p>
     <w:pPr>
-      <w:pStyle w:val="Piedepgina"/>
+      <w:pStyle w:val="Footer"/>
       <w:jc w:val="center"/>
     </w:pPr>
     <w:r>
@@ -1538,7 +1516,6 @@
           <w:docPartUnique/>
         </w:docPartObj>
       </w:sdtPr>
-      <w:sdtEndPr/>
       <w:sdtContent>
         <w:r>
           <w:fldChar w:fldCharType="begin"/>
@@ -1569,7 +1546,7 @@
   </w:p>
   <w:p>
     <w:pPr>
-      <w:pStyle w:val="Piedepgina"/>
+      <w:pStyle w:val="Footer"/>
     </w:pPr>
   </w:p>
 </w:ftr>
@@ -1611,7 +1588,7 @@
 <w:hdr xmlns:wpc="http://schemas.microsoft.com/office/word/2010/wordprocessingCanvas" xmlns:cx="http://schemas.microsoft.com/office/drawing/2014/chartex" xmlns:cx1="http://schemas.microsoft.com/office/drawing/2015/9/8/chartex" xmlns:cx2="http://schemas.microsoft.com/office/drawing/2015/10/21/chartex" xmlns:cx3="http://schemas.microsoft.com/office/drawing/2016/5/9/chartex" xmlns:cx4="http://schemas.microsoft.com/office/drawing/2016/5/10/chartex" xmlns:cx5="http://schemas.microsoft.com/office/drawing/2016/5/11/chartex" xmlns:cx6="http://schemas.microsoft.com/office/drawing/2016/5/12/chartex" xmlns:cx7="http://schemas.microsoft.com/office/drawing/2016/5/13/chartex" xmlns:cx8="http://schemas.microsoft.com/office/drawing/2016/5/14/chartex" xmlns:mc="http://schemas.openxmlformats.org/markup-compatibility/2006" xmlns:aink="http://schemas.microsoft.com/office/drawing/2016/ink" xmlns:am3d="http://schemas.microsoft.com/office/drawing/2017/model3d" xmlns:o="urn:schemas-microsoft-com:office:office" xmlns:oel="http://schemas.microsoft.com/office/2019/extlst" xmlns:r="http://schemas.openxmlformats.org/officeDocument/2006/relationships" xmlns:m="http://schemas.openxmlformats.org/officeDocument/2006/math" xmlns:v="urn:schemas-microsoft-com:vml" xmlns:wp14="http://schemas.microsoft.com/office/word/2010/wordprocessingDrawing" xmlns:wp="http://schemas.openxmlformats.org/drawingml/2006/wordprocessingDrawing" xmlns:w10="urn:schemas-microsoft-com:office:word" xmlns:w="http://schemas.openxmlformats.org/wordprocessingml/2006/main" xmlns:w14="http://schemas.microsoft.com/office/word/2010/wordml" xmlns:w15="http://schemas.microsoft.com/office/word/2012/wordml" xmlns:w16cex="http://schemas.microsoft.com/office/word/2018/wordml/cex" xmlns:w16cid="http://schemas.microsoft.com/office/word/2016/wordml/cid" xmlns:w16="http://schemas.microsoft.com/office/word/2018/wordml" xmlns:w16du="http://schemas.microsoft.com/office/word/2023/wordml/word16du" xmlns:w16sdtdh="http://schemas.microsoft.com/office/word/2020/wordml/sdtdatahash" xmlns:w16sdtfl="http://schemas.microsoft.com/office/word/2024/wordml/sdtformatlock" xmlns:w16se="http://schemas.microsoft.com/office/word/2015/wordml/symex" xmlns:wpg="http://schemas.microsoft.com/office/word/2010/wordprocessingGroup" xmlns:wpi="http://schemas.microsoft.com/office/word/2010/wordprocessingInk" xmlns:wne="http://schemas.microsoft.com/office/word/2006/wordml" xmlns:wps="http://schemas.microsoft.com/office/word/2010/wordprocessingShape" mc:Ignorable="w14 w15 w16se w16cid w16 w16cex w16sdtdh w16sdtfl w16du wp14">
   <w:p>
     <w:pPr>
-      <w:pStyle w:val="Encabezado"/>
+      <w:pStyle w:val="Header"/>
       <w:pBdr>
         <w:bottom w:val="double" w:sz="6" w:space="1" w:color="auto"/>
       </w:pBdr>
@@ -1842,7 +1819,7 @@
   </w:tbl>
   <w:p>
     <w:pPr>
-      <w:pStyle w:val="Encabezado"/>
+      <w:pStyle w:val="Header"/>
     </w:pPr>
   </w:p>
 </w:hdr>
@@ -4837,11 +4814,11 @@
       <w:rFonts w:ascii="Calibri" w:eastAsia="Calibri" w:hAnsi="Calibri" w:cs="Times New Roman"/>
     </w:rPr>
   </w:style>
-  <w:style w:type="paragraph" w:styleId="Ttulo1">
+  <w:style w:type="paragraph" w:styleId="Heading1">
     <w:name w:val="heading 1"/>
     <w:basedOn w:val="Normal"/>
     <w:next w:val="Normal"/>
-    <w:link w:val="Ttulo1Car"/>
+    <w:link w:val="Heading1Char"/>
     <w:uiPriority w:val="9"/>
     <w:qFormat/>
     <w:rsid w:val="00234B59"/>
@@ -4860,11 +4837,11 @@
       <w:szCs w:val="28"/>
     </w:rPr>
   </w:style>
-  <w:style w:type="paragraph" w:styleId="Ttulo2">
+  <w:style w:type="paragraph" w:styleId="Heading2">
     <w:name w:val="heading 2"/>
     <w:basedOn w:val="Normal"/>
     <w:next w:val="Normal"/>
-    <w:link w:val="Ttulo2Car"/>
+    <w:link w:val="Heading2Char"/>
     <w:uiPriority w:val="9"/>
     <w:unhideWhenUsed/>
     <w:qFormat/>
@@ -4884,11 +4861,11 @@
       <w:szCs w:val="26"/>
     </w:rPr>
   </w:style>
-  <w:style w:type="paragraph" w:styleId="Ttulo3">
+  <w:style w:type="paragraph" w:styleId="Heading3">
     <w:name w:val="heading 3"/>
     <w:basedOn w:val="Normal"/>
     <w:next w:val="Normal"/>
-    <w:link w:val="Ttulo3Car"/>
+    <w:link w:val="Heading3Char"/>
     <w:uiPriority w:val="9"/>
     <w:unhideWhenUsed/>
     <w:qFormat/>
@@ -4906,13 +4883,13 @@
       <w:color w:val="4F81BD" w:themeColor="accent1"/>
     </w:rPr>
   </w:style>
-  <w:style w:type="character" w:default="1" w:styleId="Fuentedeprrafopredeter">
+  <w:style w:type="character" w:default="1" w:styleId="DefaultParagraphFont">
     <w:name w:val="Default Paragraph Font"/>
     <w:uiPriority w:val="1"/>
     <w:semiHidden/>
     <w:unhideWhenUsed/>
   </w:style>
-  <w:style w:type="table" w:default="1" w:styleId="Tablanormal">
+  <w:style w:type="table" w:default="1" w:styleId="TableNormal">
     <w:name w:val="Normal Table"/>
     <w:uiPriority w:val="99"/>
     <w:semiHidden/>
@@ -4927,16 +4904,16 @@
       </w:tblCellMar>
     </w:tblPr>
   </w:style>
-  <w:style w:type="numbering" w:default="1" w:styleId="Sinlista">
+  <w:style w:type="numbering" w:default="1" w:styleId="NoList">
     <w:name w:val="No List"/>
     <w:uiPriority w:val="99"/>
     <w:semiHidden/>
     <w:unhideWhenUsed/>
   </w:style>
-  <w:style w:type="paragraph" w:styleId="Textodeglobo">
+  <w:style w:type="paragraph" w:styleId="BalloonText">
     <w:name w:val="Balloon Text"/>
     <w:basedOn w:val="Normal"/>
-    <w:link w:val="TextodegloboCar"/>
+    <w:link w:val="BalloonTextChar"/>
     <w:uiPriority w:val="99"/>
     <w:semiHidden/>
     <w:unhideWhenUsed/>
@@ -4950,10 +4927,10 @@
       <w:szCs w:val="16"/>
     </w:rPr>
   </w:style>
-  <w:style w:type="character" w:customStyle="1" w:styleId="TextodegloboCar">
-    <w:name w:val="Texto de globo Car"/>
-    <w:basedOn w:val="Fuentedeprrafopredeter"/>
-    <w:link w:val="Textodeglobo"/>
+  <w:style w:type="character" w:customStyle="1" w:styleId="BalloonTextChar">
+    <w:name w:val="Balloon Text Char"/>
+    <w:basedOn w:val="DefaultParagraphFont"/>
+    <w:link w:val="BalloonText"/>
     <w:uiPriority w:val="99"/>
     <w:semiHidden/>
     <w:rsid w:val="00234B59"/>
@@ -4963,10 +4940,10 @@
       <w:szCs w:val="16"/>
     </w:rPr>
   </w:style>
-  <w:style w:type="paragraph" w:styleId="Encabezado">
+  <w:style w:type="paragraph" w:styleId="Header">
     <w:name w:val="header"/>
     <w:basedOn w:val="Normal"/>
-    <w:link w:val="EncabezadoCar"/>
+    <w:link w:val="HeaderChar"/>
     <w:uiPriority w:val="99"/>
     <w:unhideWhenUsed/>
     <w:rsid w:val="00234B59"/>
@@ -4978,20 +4955,20 @@
       <w:spacing w:after="0" w:line="240" w:lineRule="auto"/>
     </w:pPr>
   </w:style>
-  <w:style w:type="character" w:customStyle="1" w:styleId="EncabezadoCar">
-    <w:name w:val="Encabezado Car"/>
-    <w:basedOn w:val="Fuentedeprrafopredeter"/>
-    <w:link w:val="Encabezado"/>
+  <w:style w:type="character" w:customStyle="1" w:styleId="HeaderChar">
+    <w:name w:val="Header Char"/>
+    <w:basedOn w:val="DefaultParagraphFont"/>
+    <w:link w:val="Header"/>
     <w:uiPriority w:val="99"/>
     <w:rsid w:val="00234B59"/>
     <w:rPr>
       <w:rFonts w:ascii="Calibri" w:eastAsia="Calibri" w:hAnsi="Calibri" w:cs="Times New Roman"/>
     </w:rPr>
   </w:style>
-  <w:style w:type="paragraph" w:styleId="Piedepgina">
+  <w:style w:type="paragraph" w:styleId="Footer">
     <w:name w:val="footer"/>
     <w:basedOn w:val="Normal"/>
-    <w:link w:val="PiedepginaCar"/>
+    <w:link w:val="FooterChar"/>
     <w:uiPriority w:val="99"/>
     <w:unhideWhenUsed/>
     <w:rsid w:val="00234B59"/>
@@ -5003,20 +4980,20 @@
       <w:spacing w:after="0" w:line="240" w:lineRule="auto"/>
     </w:pPr>
   </w:style>
-  <w:style w:type="character" w:customStyle="1" w:styleId="PiedepginaCar">
-    <w:name w:val="Pie de página Car"/>
-    <w:basedOn w:val="Fuentedeprrafopredeter"/>
-    <w:link w:val="Piedepgina"/>
+  <w:style w:type="character" w:customStyle="1" w:styleId="FooterChar">
+    <w:name w:val="Footer Char"/>
+    <w:basedOn w:val="DefaultParagraphFont"/>
+    <w:link w:val="Footer"/>
     <w:uiPriority w:val="99"/>
     <w:rsid w:val="00234B59"/>
     <w:rPr>
       <w:rFonts w:ascii="Calibri" w:eastAsia="Calibri" w:hAnsi="Calibri" w:cs="Times New Roman"/>
     </w:rPr>
   </w:style>
-  <w:style w:type="character" w:customStyle="1" w:styleId="Ttulo1Car">
-    <w:name w:val="Título 1 Car"/>
-    <w:basedOn w:val="Fuentedeprrafopredeter"/>
-    <w:link w:val="Ttulo1"/>
+  <w:style w:type="character" w:customStyle="1" w:styleId="Heading1Char">
+    <w:name w:val="Heading 1 Char"/>
+    <w:basedOn w:val="DefaultParagraphFont"/>
+    <w:link w:val="Heading1"/>
     <w:uiPriority w:val="9"/>
     <w:rsid w:val="00234B59"/>
     <w:rPr>
@@ -5028,7 +5005,7 @@
       <w:szCs w:val="28"/>
     </w:rPr>
   </w:style>
-  <w:style w:type="paragraph" w:styleId="Prrafodelista">
+  <w:style w:type="paragraph" w:styleId="ListParagraph">
     <w:name w:val="List Paragraph"/>
     <w:basedOn w:val="Normal"/>
     <w:uiPriority w:val="34"/>
@@ -5039,10 +5016,10 @@
       <w:contextualSpacing/>
     </w:pPr>
   </w:style>
-  <w:style w:type="character" w:customStyle="1" w:styleId="Ttulo2Car">
-    <w:name w:val="Título 2 Car"/>
-    <w:basedOn w:val="Fuentedeprrafopredeter"/>
-    <w:link w:val="Ttulo2"/>
+  <w:style w:type="character" w:customStyle="1" w:styleId="Heading2Char">
+    <w:name w:val="Heading 2 Char"/>
+    <w:basedOn w:val="DefaultParagraphFont"/>
+    <w:link w:val="Heading2"/>
     <w:uiPriority w:val="9"/>
     <w:rsid w:val="000B10CE"/>
     <w:rPr>
@@ -5054,10 +5031,10 @@
       <w:szCs w:val="26"/>
     </w:rPr>
   </w:style>
-  <w:style w:type="paragraph" w:styleId="Textonotaalfinal">
+  <w:style w:type="paragraph" w:styleId="EndnoteText">
     <w:name w:val="endnote text"/>
     <w:basedOn w:val="Normal"/>
-    <w:link w:val="TextonotaalfinalCar"/>
+    <w:link w:val="EndnoteTextChar"/>
     <w:uiPriority w:val="99"/>
     <w:semiHidden/>
     <w:unhideWhenUsed/>
@@ -5070,10 +5047,10 @@
       <w:szCs w:val="20"/>
     </w:rPr>
   </w:style>
-  <w:style w:type="character" w:customStyle="1" w:styleId="TextonotaalfinalCar">
-    <w:name w:val="Texto nota al final Car"/>
-    <w:basedOn w:val="Fuentedeprrafopredeter"/>
-    <w:link w:val="Textonotaalfinal"/>
+  <w:style w:type="character" w:customStyle="1" w:styleId="EndnoteTextChar">
+    <w:name w:val="Endnote Text Char"/>
+    <w:basedOn w:val="DefaultParagraphFont"/>
+    <w:link w:val="EndnoteText"/>
     <w:uiPriority w:val="99"/>
     <w:semiHidden/>
     <w:rsid w:val="005358F5"/>
@@ -5083,9 +5060,9 @@
       <w:szCs w:val="20"/>
     </w:rPr>
   </w:style>
-  <w:style w:type="character" w:styleId="Refdenotaalfinal">
+  <w:style w:type="character" w:styleId="EndnoteReference">
     <w:name w:val="endnote reference"/>
-    <w:basedOn w:val="Fuentedeprrafopredeter"/>
+    <w:basedOn w:val="DefaultParagraphFont"/>
     <w:uiPriority w:val="99"/>
     <w:semiHidden/>
     <w:unhideWhenUsed/>
@@ -5094,10 +5071,10 @@
       <w:vertAlign w:val="superscript"/>
     </w:rPr>
   </w:style>
-  <w:style w:type="paragraph" w:styleId="Textonotapie">
+  <w:style w:type="paragraph" w:styleId="FootnoteText">
     <w:name w:val="footnote text"/>
     <w:basedOn w:val="Normal"/>
-    <w:link w:val="TextonotapieCar"/>
+    <w:link w:val="FootnoteTextChar"/>
     <w:uiPriority w:val="99"/>
     <w:semiHidden/>
     <w:unhideWhenUsed/>
@@ -5110,10 +5087,10 @@
       <w:szCs w:val="20"/>
     </w:rPr>
   </w:style>
-  <w:style w:type="character" w:customStyle="1" w:styleId="TextonotapieCar">
-    <w:name w:val="Texto nota pie Car"/>
-    <w:basedOn w:val="Fuentedeprrafopredeter"/>
-    <w:link w:val="Textonotapie"/>
+  <w:style w:type="character" w:customStyle="1" w:styleId="FootnoteTextChar">
+    <w:name w:val="Footnote Text Char"/>
+    <w:basedOn w:val="DefaultParagraphFont"/>
+    <w:link w:val="FootnoteText"/>
     <w:uiPriority w:val="99"/>
     <w:semiHidden/>
     <w:rsid w:val="005358F5"/>
@@ -5123,9 +5100,9 @@
       <w:szCs w:val="20"/>
     </w:rPr>
   </w:style>
-  <w:style w:type="character" w:styleId="Refdenotaalpie">
+  <w:style w:type="character" w:styleId="FootnoteReference">
     <w:name w:val="footnote reference"/>
-    <w:basedOn w:val="Fuentedeprrafopredeter"/>
+    <w:basedOn w:val="DefaultParagraphFont"/>
     <w:uiPriority w:val="99"/>
     <w:semiHidden/>
     <w:unhideWhenUsed/>
@@ -5134,7 +5111,7 @@
       <w:vertAlign w:val="superscript"/>
     </w:rPr>
   </w:style>
-  <w:style w:type="paragraph" w:styleId="Descripcin">
+  <w:style w:type="paragraph" w:styleId="Caption">
     <w:name w:val="caption"/>
     <w:basedOn w:val="Normal"/>
     <w:next w:val="Normal"/>
@@ -5153,9 +5130,9 @@
       <w:szCs w:val="18"/>
     </w:rPr>
   </w:style>
-  <w:style w:type="table" w:styleId="Tablaconcuadrcula">
+  <w:style w:type="table" w:styleId="TableGrid">
     <w:name w:val="Table Grid"/>
-    <w:basedOn w:val="Tablanormal"/>
+    <w:basedOn w:val="TableNormal"/>
     <w:uiPriority w:val="59"/>
     <w:rsid w:val="006176B3"/>
     <w:pPr>
@@ -5172,11 +5149,11 @@
       </w:tblBorders>
     </w:tblPr>
   </w:style>
-  <w:style w:type="paragraph" w:styleId="Subttulo">
+  <w:style w:type="paragraph" w:styleId="Subtitle">
     <w:name w:val="Subtitle"/>
     <w:basedOn w:val="Normal"/>
     <w:next w:val="Normal"/>
-    <w:link w:val="SubttuloCar"/>
+    <w:link w:val="SubtitleChar"/>
     <w:uiPriority w:val="11"/>
     <w:qFormat/>
     <w:rsid w:val="00A82DA6"/>
@@ -5195,10 +5172,10 @@
       <w:szCs w:val="24"/>
     </w:rPr>
   </w:style>
-  <w:style w:type="character" w:customStyle="1" w:styleId="SubttuloCar">
-    <w:name w:val="Subtítulo Car"/>
-    <w:basedOn w:val="Fuentedeprrafopredeter"/>
-    <w:link w:val="Subttulo"/>
+  <w:style w:type="character" w:customStyle="1" w:styleId="SubtitleChar">
+    <w:name w:val="Subtitle Char"/>
+    <w:basedOn w:val="DefaultParagraphFont"/>
+    <w:link w:val="Subtitle"/>
     <w:uiPriority w:val="11"/>
     <w:rsid w:val="00A82DA6"/>
     <w:rPr>
@@ -5211,10 +5188,10 @@
       <w:szCs w:val="24"/>
     </w:rPr>
   </w:style>
-  <w:style w:type="character" w:customStyle="1" w:styleId="Ttulo3Car">
-    <w:name w:val="Título 3 Car"/>
-    <w:basedOn w:val="Fuentedeprrafopredeter"/>
-    <w:link w:val="Ttulo3"/>
+  <w:style w:type="character" w:customStyle="1" w:styleId="Heading3Char">
+    <w:name w:val="Heading 3 Char"/>
+    <w:basedOn w:val="DefaultParagraphFont"/>
+    <w:link w:val="Heading3"/>
     <w:uiPriority w:val="9"/>
     <w:rsid w:val="00A82DA6"/>
     <w:rPr>

</xml_diff>

<commit_message>
se han arreglado fallos en los test turismo
</commit_message>
<xml_diff>
--- a/Practica4/is2-pract4A-plantilla.docx
+++ b/Practica4/is2-pract4A-plantilla.docx
@@ -4,7 +4,7 @@
   <w:body>
     <w:p>
       <w:pPr>
-        <w:pStyle w:val="Heading1"/>
+        <w:pStyle w:val="Ttulo1"/>
         <w:jc w:val="center"/>
         <w:rPr>
           <w:lang w:val="es-ES_tradnl"/>
@@ -67,7 +67,7 @@
     </w:p>
     <w:p>
       <w:pPr>
-        <w:pStyle w:val="Heading2"/>
+        <w:pStyle w:val="Ttulo2"/>
         <w:numPr>
           <w:ilvl w:val="0"/>
           <w:numId w:val="3"/>
@@ -270,7 +270,7 @@
     </w:p>
     <w:p>
       <w:pPr>
-        <w:pStyle w:val="ListParagraph"/>
+        <w:pStyle w:val="Prrafodelista"/>
         <w:numPr>
           <w:ilvl w:val="0"/>
           <w:numId w:val="24"/>
@@ -379,7 +379,7 @@
     </w:p>
     <w:p>
       <w:pPr>
-        <w:pStyle w:val="ListParagraph"/>
+        <w:pStyle w:val="Prrafodelista"/>
         <w:numPr>
           <w:ilvl w:val="0"/>
           <w:numId w:val="24"/>
@@ -416,7 +416,7 @@
     </w:p>
     <w:p>
       <w:pPr>
-        <w:pStyle w:val="ListParagraph"/>
+        <w:pStyle w:val="Prrafodelista"/>
         <w:numPr>
           <w:ilvl w:val="0"/>
           <w:numId w:val="24"/>
@@ -441,7 +441,7 @@
     </w:p>
     <w:p>
       <w:pPr>
-        <w:pStyle w:val="Heading2"/>
+        <w:pStyle w:val="Ttulo2"/>
         <w:numPr>
           <w:ilvl w:val="0"/>
           <w:numId w:val="3"/>
@@ -464,17 +464,12 @@
         <w:t xml:space="preserve"> </w:t>
       </w:r>
       <w:r>
-        <w:t xml:space="preserve">jerarquía de clases </w:t>
-      </w:r>
-      <w:proofErr w:type="spellStart"/>
-      <w:r>
-        <w:t>Vehiculo</w:t>
-      </w:r>
-      <w:proofErr w:type="spellEnd"/>
+        <w:t>jerarquía de clases Vehiculo</w:t>
+      </w:r>
     </w:p>
     <w:p>
       <w:pPr>
-        <w:pStyle w:val="Heading2"/>
+        <w:pStyle w:val="Ttulo2"/>
         <w:numPr>
           <w:ilvl w:val="0"/>
           <w:numId w:val="3"/>
@@ -496,21 +491,16 @@
       <w:r>
         <w:t xml:space="preserve"> </w:t>
       </w:r>
-      <w:proofErr w:type="spellStart"/>
       <w:r>
         <w:t>Vista</w:t>
       </w:r>
       <w:r>
-        <w:t>Funcionario</w:t>
-      </w:r>
-      <w:proofErr w:type="spellEnd"/>
-      <w:r>
-        <w:t xml:space="preserve"> con capa de negocio y capa DAO</w:t>
+        <w:t>Funcionario con capa de negocio y capa DAO</w:t>
       </w:r>
     </w:p>
     <w:p>
       <w:pPr>
-        <w:pStyle w:val="Heading3"/>
+        <w:pStyle w:val="Ttulo3"/>
         <w:rPr>
           <w:lang w:val="es-ES_tradnl"/>
         </w:rPr>
@@ -518,7 +508,7 @@
     </w:p>
     <w:tbl>
       <w:tblPr>
-        <w:tblStyle w:val="TableGrid"/>
+        <w:tblStyle w:val="Tablaconcuadrcula"/>
         <w:tblW w:w="9039" w:type="dxa"/>
         <w:tblLook w:val="04A0" w:firstRow="1" w:lastRow="0" w:firstColumn="1" w:lastColumn="0" w:noHBand="0" w:noVBand="1"/>
       </w:tblPr>
@@ -583,18 +573,8 @@
             <w:tcW w:w="2756" w:type="dxa"/>
           </w:tcPr>
           <w:p>
-            <w:pPr>
-              <w:rPr>
-                <w:u w:val="single"/>
-                <w:lang w:val="es-ES_tradnl"/>
-              </w:rPr>
-            </w:pPr>
-            <w:r>
-              <w:rPr>
-                <w:u w:val="single"/>
-                <w:lang w:val="es-ES_tradnl"/>
-              </w:rPr>
-              <w:t>Id</w:t>
+            <w:r>
+              <w:t>Potencia</w:t>
             </w:r>
           </w:p>
         </w:tc>
@@ -604,10 +584,124 @@
           </w:tcPr>
           <w:p>
             <w:pPr>
-              <w:pStyle w:val="ListParagraph"/>
+              <w:pStyle w:val="Prrafodelista"/>
               <w:numPr>
                 <w:ilvl w:val="0"/>
-                <w:numId w:val="25"/>
+                <w:numId w:val="29"/>
+              </w:numPr>
+            </w:pPr>
+            <w:r>
+              <w:t>[0,8)</w:t>
+            </w:r>
+          </w:p>
+          <w:p>
+            <w:pPr>
+              <w:pStyle w:val="Prrafodelista"/>
+              <w:numPr>
+                <w:ilvl w:val="0"/>
+                <w:numId w:val="29"/>
+              </w:numPr>
+            </w:pPr>
+            <w:r>
+              <w:t>[8,</w:t>
+            </w:r>
+            <w:r>
+              <w:t>12)</w:t>
+            </w:r>
+          </w:p>
+          <w:p>
+            <w:pPr>
+              <w:pStyle w:val="Prrafodelista"/>
+              <w:numPr>
+                <w:ilvl w:val="0"/>
+                <w:numId w:val="29"/>
+              </w:numPr>
+            </w:pPr>
+            <w:r>
+              <w:t>[12,16)</w:t>
+            </w:r>
+          </w:p>
+          <w:p>
+            <w:pPr>
+              <w:pStyle w:val="Prrafodelista"/>
+              <w:numPr>
+                <w:ilvl w:val="0"/>
+                <w:numId w:val="29"/>
+              </w:numPr>
+            </w:pPr>
+            <w:r>
+              <w:t>[16, 20)</w:t>
+            </w:r>
+          </w:p>
+          <w:p>
+            <w:pPr>
+              <w:pStyle w:val="Prrafodelista"/>
+              <w:numPr>
+                <w:ilvl w:val="0"/>
+                <w:numId w:val="29"/>
+              </w:numPr>
+            </w:pPr>
+            <w:r>
+              <w:t>&gt;=20</w:t>
+            </w:r>
+          </w:p>
+        </w:tc>
+        <w:tc>
+          <w:tcPr>
+            <w:tcW w:w="3511" w:type="dxa"/>
+          </w:tcPr>
+          <w:p>
+            <w:r>
+              <w:t>10.</w:t>
+            </w:r>
+            <w:r>
+              <w:t xml:space="preserve"> &lt;0</w:t>
+            </w:r>
+          </w:p>
+          <w:p>
+            <w:r>
+              <w:t>11. Null</w:t>
+            </w:r>
+          </w:p>
+          <w:p>
+            <w:r>
+              <w:t>12. None</w:t>
+            </w:r>
+          </w:p>
+          <w:p/>
+        </w:tc>
+      </w:tr>
+      <w:tr>
+        <w:tc>
+          <w:tcPr>
+            <w:tcW w:w="2756" w:type="dxa"/>
+          </w:tcPr>
+          <w:p>
+            <w:pPr>
+              <w:rPr>
+                <w:u w:val="single"/>
+                <w:lang w:val="es-ES_tradnl"/>
+              </w:rPr>
+            </w:pPr>
+            <w:r>
+              <w:rPr>
+                <w:u w:val="single"/>
+                <w:lang w:val="es-ES_tradnl"/>
+              </w:rPr>
+              <w:t>Id</w:t>
+            </w:r>
+          </w:p>
+        </w:tc>
+        <w:tc>
+          <w:tcPr>
+            <w:tcW w:w="2772" w:type="dxa"/>
+          </w:tcPr>
+          <w:p>
+            <w:pPr>
+              <w:pStyle w:val="Prrafodelista"/>
+              <w:numPr>
+                <w:ilvl w:val="0"/>
+                <w:numId w:val="29"/>
               </w:numPr>
               <w:rPr>
                 <w:u w:val="single"/>
@@ -657,7 +751,6 @@
               </w:rPr>
               <w:t xml:space="preserve">11. </w:t>
             </w:r>
-            <w:proofErr w:type="spellStart"/>
             <w:r>
               <w:rPr>
                 <w:u w:val="single"/>
@@ -670,7 +763,6 @@
               </w:rPr>
               <w:t>ull</w:t>
             </w:r>
-            <w:proofErr w:type="spellEnd"/>
           </w:p>
         </w:tc>
       </w:tr>
@@ -699,7 +791,7 @@
           </w:tcPr>
           <w:p>
             <w:pPr>
-              <w:pStyle w:val="ListParagraph"/>
+              <w:pStyle w:val="Prrafodelista"/>
               <w:numPr>
                 <w:ilvl w:val="0"/>
                 <w:numId w:val="25"/>
@@ -766,11 +858,9 @@
             <w:r>
               <w:t xml:space="preserve">. </w:t>
             </w:r>
-            <w:proofErr w:type="spellStart"/>
             <w:r>
               <w:t>Null</w:t>
             </w:r>
-            <w:proofErr w:type="spellEnd"/>
           </w:p>
           <w:p>
             <w:pPr>
@@ -796,14 +886,12 @@
               </w:rPr>
               <w:t xml:space="preserve">. </w:t>
             </w:r>
-            <w:proofErr w:type="spellStart"/>
             <w:r>
               <w:rPr>
                 <w:lang w:val="es-ES_tradnl"/>
               </w:rPr>
               <w:t>Vacio</w:t>
             </w:r>
-            <w:proofErr w:type="spellEnd"/>
           </w:p>
         </w:tc>
       </w:tr>
@@ -813,11 +901,9 @@
             <w:tcW w:w="2756" w:type="dxa"/>
           </w:tcPr>
           <w:p>
-            <w:proofErr w:type="spellStart"/>
             <w:r>
               <w:t>fechaMatriculacion</w:t>
             </w:r>
-            <w:proofErr w:type="spellEnd"/>
           </w:p>
         </w:tc>
         <w:tc>
@@ -826,7 +912,7 @@
           </w:tcPr>
           <w:p>
             <w:pPr>
-              <w:pStyle w:val="ListParagraph"/>
+              <w:pStyle w:val="Prrafodelista"/>
               <w:numPr>
                 <w:ilvl w:val="0"/>
                 <w:numId w:val="25"/>
@@ -868,7 +954,7 @@
           </w:p>
           <w:p>
             <w:pPr>
-              <w:pStyle w:val="ListParagraph"/>
+              <w:pStyle w:val="Prrafodelista"/>
               <w:numPr>
                 <w:ilvl w:val="0"/>
                 <w:numId w:val="25"/>
@@ -886,7 +972,7 @@
           </w:p>
           <w:p>
             <w:pPr>
-              <w:pStyle w:val="ListParagraph"/>
+              <w:pStyle w:val="Prrafodelista"/>
               <w:numPr>
                 <w:ilvl w:val="0"/>
                 <w:numId w:val="27"/>
@@ -942,11 +1028,9 @@
             <w:r>
               <w:t xml:space="preserve">. </w:t>
             </w:r>
-            <w:proofErr w:type="spellStart"/>
             <w:r>
               <w:t>Null</w:t>
             </w:r>
-            <w:proofErr w:type="spellEnd"/>
           </w:p>
           <w:p>
             <w:pPr>
@@ -1006,7 +1090,7 @@
           </w:tcPr>
           <w:p>
             <w:pPr>
-              <w:pStyle w:val="ListParagraph"/>
+              <w:pStyle w:val="Prrafodelista"/>
               <w:numPr>
                 <w:ilvl w:val="0"/>
                 <w:numId w:val="27"/>
@@ -1024,7 +1108,7 @@
           </w:p>
           <w:p>
             <w:pPr>
-              <w:pStyle w:val="ListParagraph"/>
+              <w:pStyle w:val="Prrafodelista"/>
               <w:numPr>
                 <w:ilvl w:val="0"/>
                 <w:numId w:val="27"/>
@@ -1042,7 +1126,7 @@
           </w:p>
           <w:p>
             <w:pPr>
-              <w:pStyle w:val="ListParagraph"/>
+              <w:pStyle w:val="Prrafodelista"/>
               <w:numPr>
                 <w:ilvl w:val="0"/>
                 <w:numId w:val="27"/>
@@ -1060,7 +1144,7 @@
           </w:p>
           <w:p>
             <w:pPr>
-              <w:pStyle w:val="ListParagraph"/>
+              <w:pStyle w:val="Prrafodelista"/>
               <w:numPr>
                 <w:ilvl w:val="0"/>
                 <w:numId w:val="27"/>
@@ -1128,11 +1212,9 @@
             <w:r>
               <w:t xml:space="preserve">. </w:t>
             </w:r>
-            <w:proofErr w:type="spellStart"/>
             <w:r>
               <w:t>null</w:t>
             </w:r>
-            <w:proofErr w:type="spellEnd"/>
           </w:p>
         </w:tc>
       </w:tr>
@@ -1154,13 +1236,12 @@
     <w:p/>
     <w:p>
       <w:r>
-        <w:lastRenderedPageBreak/>
         <w:t>Valores:</w:t>
       </w:r>
     </w:p>
     <w:p>
       <w:pPr>
-        <w:pStyle w:val="ListParagraph"/>
+        <w:pStyle w:val="Prrafodelista"/>
         <w:numPr>
           <w:ilvl w:val="0"/>
           <w:numId w:val="26"/>
@@ -1172,7 +1253,7 @@
     </w:p>
     <w:p>
       <w:pPr>
-        <w:pStyle w:val="ListParagraph"/>
+        <w:pStyle w:val="Prrafodelista"/>
         <w:numPr>
           <w:ilvl w:val="0"/>
           <w:numId w:val="26"/>
@@ -1184,7 +1265,7 @@
     </w:p>
     <w:p>
       <w:pPr>
-        <w:pStyle w:val="ListParagraph"/>
+        <w:pStyle w:val="Prrafodelista"/>
         <w:numPr>
           <w:ilvl w:val="0"/>
           <w:numId w:val="26"/>
@@ -1199,7 +1280,7 @@
     </w:p>
     <w:p>
       <w:pPr>
-        <w:pStyle w:val="ListParagraph"/>
+        <w:pStyle w:val="Prrafodelista"/>
         <w:numPr>
           <w:ilvl w:val="0"/>
           <w:numId w:val="26"/>
@@ -1211,7 +1292,7 @@
     </w:p>
     <w:p>
       <w:pPr>
-        <w:pStyle w:val="ListParagraph"/>
+        <w:pStyle w:val="Prrafodelista"/>
         <w:numPr>
           <w:ilvl w:val="0"/>
           <w:numId w:val="26"/>
@@ -1226,7 +1307,7 @@
     </w:p>
     <w:p>
       <w:pPr>
-        <w:pStyle w:val="ListParagraph"/>
+        <w:pStyle w:val="Prrafodelista"/>
         <w:numPr>
           <w:ilvl w:val="0"/>
           <w:numId w:val="26"/>
@@ -1238,21 +1319,19 @@
     </w:p>
     <w:p>
       <w:pPr>
-        <w:pStyle w:val="ListParagraph"/>
+        <w:pStyle w:val="Prrafodelista"/>
         <w:numPr>
           <w:ilvl w:val="0"/>
           <w:numId w:val="26"/>
         </w:numPr>
       </w:pPr>
-      <w:proofErr w:type="spellStart"/>
       <w:r>
         <w:t>Electrico</w:t>
       </w:r>
-      <w:proofErr w:type="spellEnd"/>
     </w:p>
     <w:p>
       <w:pPr>
-        <w:pStyle w:val="ListParagraph"/>
+        <w:pStyle w:val="Prrafodelista"/>
         <w:numPr>
           <w:ilvl w:val="0"/>
           <w:numId w:val="26"/>
@@ -1264,7 +1343,7 @@
     </w:p>
     <w:p>
       <w:pPr>
-        <w:pStyle w:val="ListParagraph"/>
+        <w:pStyle w:val="Prrafodelista"/>
         <w:numPr>
           <w:ilvl w:val="0"/>
           <w:numId w:val="26"/>
@@ -1276,7 +1355,7 @@
     </w:p>
     <w:p>
       <w:pPr>
-        <w:pStyle w:val="ListParagraph"/>
+        <w:pStyle w:val="Prrafodelista"/>
         <w:numPr>
           <w:ilvl w:val="0"/>
           <w:numId w:val="26"/>
@@ -1288,49 +1367,43 @@
     </w:p>
     <w:p>
       <w:pPr>
-        <w:pStyle w:val="ListParagraph"/>
+        <w:pStyle w:val="Prrafodelista"/>
         <w:numPr>
           <w:ilvl w:val="0"/>
           <w:numId w:val="26"/>
         </w:numPr>
       </w:pPr>
-      <w:proofErr w:type="spellStart"/>
       <w:r>
         <w:t>Null</w:t>
       </w:r>
-      <w:proofErr w:type="spellEnd"/>
     </w:p>
     <w:p>
       <w:pPr>
-        <w:pStyle w:val="ListParagraph"/>
+        <w:pStyle w:val="Prrafodelista"/>
         <w:numPr>
           <w:ilvl w:val="0"/>
           <w:numId w:val="26"/>
         </w:numPr>
       </w:pPr>
-      <w:proofErr w:type="spellStart"/>
       <w:r>
         <w:t>Null</w:t>
       </w:r>
-      <w:proofErr w:type="spellEnd"/>
     </w:p>
     <w:p>
       <w:pPr>
-        <w:pStyle w:val="ListParagraph"/>
+        <w:pStyle w:val="Prrafodelista"/>
         <w:numPr>
           <w:ilvl w:val="0"/>
           <w:numId w:val="26"/>
         </w:numPr>
       </w:pPr>
-      <w:proofErr w:type="spellStart"/>
       <w:r>
         <w:t>vacio</w:t>
       </w:r>
-      <w:proofErr w:type="spellEnd"/>
     </w:p>
     <w:p>
       <w:pPr>
-        <w:pStyle w:val="ListParagraph"/>
+        <w:pStyle w:val="Prrafodelista"/>
         <w:numPr>
           <w:ilvl w:val="0"/>
           <w:numId w:val="26"/>
@@ -1342,21 +1415,19 @@
     </w:p>
     <w:p>
       <w:pPr>
-        <w:pStyle w:val="ListParagraph"/>
+        <w:pStyle w:val="Prrafodelista"/>
         <w:numPr>
           <w:ilvl w:val="0"/>
           <w:numId w:val="26"/>
         </w:numPr>
       </w:pPr>
-      <w:proofErr w:type="spellStart"/>
       <w:r>
         <w:t>Null</w:t>
       </w:r>
-      <w:proofErr w:type="spellEnd"/>
     </w:p>
     <w:p>
       <w:pPr>
-        <w:pStyle w:val="ListParagraph"/>
+        <w:pStyle w:val="Prrafodelista"/>
         <w:numPr>
           <w:ilvl w:val="0"/>
           <w:numId w:val="26"/>
@@ -1368,7 +1439,7 @@
     </w:p>
     <w:p>
       <w:pPr>
-        <w:pStyle w:val="ListParagraph"/>
+        <w:pStyle w:val="Prrafodelista"/>
         <w:numPr>
           <w:ilvl w:val="0"/>
           <w:numId w:val="26"/>
@@ -1380,21 +1451,19 @@
     </w:p>
     <w:p>
       <w:pPr>
-        <w:pStyle w:val="ListParagraph"/>
+        <w:pStyle w:val="Prrafodelista"/>
         <w:numPr>
           <w:ilvl w:val="0"/>
           <w:numId w:val="26"/>
         </w:numPr>
       </w:pPr>
-      <w:proofErr w:type="spellStart"/>
       <w:r>
         <w:t>Null</w:t>
       </w:r>
-      <w:proofErr w:type="spellEnd"/>
     </w:p>
     <w:p>
       <w:pPr>
-        <w:pStyle w:val="ListParagraph"/>
+        <w:pStyle w:val="Prrafodelista"/>
       </w:pPr>
     </w:p>
     <w:sectPr>
@@ -1447,7 +1516,7 @@
 <w:ftr xmlns:wpc="http://schemas.microsoft.com/office/word/2010/wordprocessingCanvas" xmlns:cx="http://schemas.microsoft.com/office/drawing/2014/chartex" xmlns:cx1="http://schemas.microsoft.com/office/drawing/2015/9/8/chartex" xmlns:cx2="http://schemas.microsoft.com/office/drawing/2015/10/21/chartex" xmlns:cx3="http://schemas.microsoft.com/office/drawing/2016/5/9/chartex" xmlns:cx4="http://schemas.microsoft.com/office/drawing/2016/5/10/chartex" xmlns:cx5="http://schemas.microsoft.com/office/drawing/2016/5/11/chartex" xmlns:cx6="http://schemas.microsoft.com/office/drawing/2016/5/12/chartex" xmlns:cx7="http://schemas.microsoft.com/office/drawing/2016/5/13/chartex" xmlns:cx8="http://schemas.microsoft.com/office/drawing/2016/5/14/chartex" xmlns:mc="http://schemas.openxmlformats.org/markup-compatibility/2006" xmlns:aink="http://schemas.microsoft.com/office/drawing/2016/ink" xmlns:am3d="http://schemas.microsoft.com/office/drawing/2017/model3d" xmlns:o="urn:schemas-microsoft-com:office:office" xmlns:oel="http://schemas.microsoft.com/office/2019/extlst" xmlns:r="http://schemas.openxmlformats.org/officeDocument/2006/relationships" xmlns:m="http://schemas.openxmlformats.org/officeDocument/2006/math" xmlns:v="urn:schemas-microsoft-com:vml" xmlns:wp14="http://schemas.microsoft.com/office/word/2010/wordprocessingDrawing" xmlns:wp="http://schemas.openxmlformats.org/drawingml/2006/wordprocessingDrawing" xmlns:w10="urn:schemas-microsoft-com:office:word" xmlns:w="http://schemas.openxmlformats.org/wordprocessingml/2006/main" xmlns:w14="http://schemas.microsoft.com/office/word/2010/wordml" xmlns:w15="http://schemas.microsoft.com/office/word/2012/wordml" xmlns:w16cex="http://schemas.microsoft.com/office/word/2018/wordml/cex" xmlns:w16cid="http://schemas.microsoft.com/office/word/2016/wordml/cid" xmlns:w16="http://schemas.microsoft.com/office/word/2018/wordml" xmlns:w16du="http://schemas.microsoft.com/office/word/2023/wordml/word16du" xmlns:w16sdtdh="http://schemas.microsoft.com/office/word/2020/wordml/sdtdatahash" xmlns:w16sdtfl="http://schemas.microsoft.com/office/word/2024/wordml/sdtformatlock" xmlns:w16se="http://schemas.microsoft.com/office/word/2015/wordml/symex" xmlns:wpg="http://schemas.microsoft.com/office/word/2010/wordprocessingGroup" xmlns:wpi="http://schemas.microsoft.com/office/word/2010/wordprocessingInk" xmlns:wne="http://schemas.microsoft.com/office/word/2006/wordml" xmlns:wps="http://schemas.microsoft.com/office/word/2010/wordprocessingShape" mc:Ignorable="w14 w15 w16se w16cid w16 w16cex w16sdtdh w16sdtfl w16du wp14">
   <w:p>
     <w:pPr>
-      <w:pStyle w:val="Footer"/>
+      <w:pStyle w:val="Piedepgina"/>
       <w:ind w:left="720"/>
       <w:jc w:val="center"/>
     </w:pPr>
@@ -1492,7 +1561,7 @@
   </w:p>
   <w:p>
     <w:pPr>
-      <w:pStyle w:val="Footer"/>
+      <w:pStyle w:val="Piedepgina"/>
     </w:pPr>
   </w:p>
 </w:ftr>
@@ -1502,7 +1571,7 @@
 <w:ftr xmlns:wpc="http://schemas.microsoft.com/office/word/2010/wordprocessingCanvas" xmlns:cx="http://schemas.microsoft.com/office/drawing/2014/chartex" xmlns:cx1="http://schemas.microsoft.com/office/drawing/2015/9/8/chartex" xmlns:cx2="http://schemas.microsoft.com/office/drawing/2015/10/21/chartex" xmlns:cx3="http://schemas.microsoft.com/office/drawing/2016/5/9/chartex" xmlns:cx4="http://schemas.microsoft.com/office/drawing/2016/5/10/chartex" xmlns:cx5="http://schemas.microsoft.com/office/drawing/2016/5/11/chartex" xmlns:cx6="http://schemas.microsoft.com/office/drawing/2016/5/12/chartex" xmlns:cx7="http://schemas.microsoft.com/office/drawing/2016/5/13/chartex" xmlns:cx8="http://schemas.microsoft.com/office/drawing/2016/5/14/chartex" xmlns:mc="http://schemas.openxmlformats.org/markup-compatibility/2006" xmlns:aink="http://schemas.microsoft.com/office/drawing/2016/ink" xmlns:am3d="http://schemas.microsoft.com/office/drawing/2017/model3d" xmlns:o="urn:schemas-microsoft-com:office:office" xmlns:oel="http://schemas.microsoft.com/office/2019/extlst" xmlns:r="http://schemas.openxmlformats.org/officeDocument/2006/relationships" xmlns:m="http://schemas.openxmlformats.org/officeDocument/2006/math" xmlns:v="urn:schemas-microsoft-com:vml" xmlns:wp14="http://schemas.microsoft.com/office/word/2010/wordprocessingDrawing" xmlns:wp="http://schemas.openxmlformats.org/drawingml/2006/wordprocessingDrawing" xmlns:w10="urn:schemas-microsoft-com:office:word" xmlns:w="http://schemas.openxmlformats.org/wordprocessingml/2006/main" xmlns:w14="http://schemas.microsoft.com/office/word/2010/wordml" xmlns:w15="http://schemas.microsoft.com/office/word/2012/wordml" xmlns:w16cex="http://schemas.microsoft.com/office/word/2018/wordml/cex" xmlns:w16cid="http://schemas.microsoft.com/office/word/2016/wordml/cid" xmlns:w16="http://schemas.microsoft.com/office/word/2018/wordml" xmlns:w16du="http://schemas.microsoft.com/office/word/2023/wordml/word16du" xmlns:w16sdtdh="http://schemas.microsoft.com/office/word/2020/wordml/sdtdatahash" xmlns:w16sdtfl="http://schemas.microsoft.com/office/word/2024/wordml/sdtformatlock" xmlns:w16se="http://schemas.microsoft.com/office/word/2015/wordml/symex" xmlns:wpg="http://schemas.microsoft.com/office/word/2010/wordprocessingGroup" xmlns:wpi="http://schemas.microsoft.com/office/word/2010/wordprocessingInk" xmlns:wne="http://schemas.microsoft.com/office/word/2006/wordml" xmlns:wps="http://schemas.microsoft.com/office/word/2010/wordprocessingShape" mc:Ignorable="w14 w15 w16se w16cid w16 w16cex w16sdtdh w16sdtfl w16du wp14">
   <w:p>
     <w:pPr>
-      <w:pStyle w:val="Footer"/>
+      <w:pStyle w:val="Piedepgina"/>
       <w:jc w:val="center"/>
     </w:pPr>
     <w:r>
@@ -1546,7 +1615,7 @@
   </w:p>
   <w:p>
     <w:pPr>
-      <w:pStyle w:val="Footer"/>
+      <w:pStyle w:val="Piedepgina"/>
     </w:pPr>
   </w:p>
 </w:ftr>
@@ -1588,7 +1657,7 @@
 <w:hdr xmlns:wpc="http://schemas.microsoft.com/office/word/2010/wordprocessingCanvas" xmlns:cx="http://schemas.microsoft.com/office/drawing/2014/chartex" xmlns:cx1="http://schemas.microsoft.com/office/drawing/2015/9/8/chartex" xmlns:cx2="http://schemas.microsoft.com/office/drawing/2015/10/21/chartex" xmlns:cx3="http://schemas.microsoft.com/office/drawing/2016/5/9/chartex" xmlns:cx4="http://schemas.microsoft.com/office/drawing/2016/5/10/chartex" xmlns:cx5="http://schemas.microsoft.com/office/drawing/2016/5/11/chartex" xmlns:cx6="http://schemas.microsoft.com/office/drawing/2016/5/12/chartex" xmlns:cx7="http://schemas.microsoft.com/office/drawing/2016/5/13/chartex" xmlns:cx8="http://schemas.microsoft.com/office/drawing/2016/5/14/chartex" xmlns:mc="http://schemas.openxmlformats.org/markup-compatibility/2006" xmlns:aink="http://schemas.microsoft.com/office/drawing/2016/ink" xmlns:am3d="http://schemas.microsoft.com/office/drawing/2017/model3d" xmlns:o="urn:schemas-microsoft-com:office:office" xmlns:oel="http://schemas.microsoft.com/office/2019/extlst" xmlns:r="http://schemas.openxmlformats.org/officeDocument/2006/relationships" xmlns:m="http://schemas.openxmlformats.org/officeDocument/2006/math" xmlns:v="urn:schemas-microsoft-com:vml" xmlns:wp14="http://schemas.microsoft.com/office/word/2010/wordprocessingDrawing" xmlns:wp="http://schemas.openxmlformats.org/drawingml/2006/wordprocessingDrawing" xmlns:w10="urn:schemas-microsoft-com:office:word" xmlns:w="http://schemas.openxmlformats.org/wordprocessingml/2006/main" xmlns:w14="http://schemas.microsoft.com/office/word/2010/wordml" xmlns:w15="http://schemas.microsoft.com/office/word/2012/wordml" xmlns:w16cex="http://schemas.microsoft.com/office/word/2018/wordml/cex" xmlns:w16cid="http://schemas.microsoft.com/office/word/2016/wordml/cid" xmlns:w16="http://schemas.microsoft.com/office/word/2018/wordml" xmlns:w16du="http://schemas.microsoft.com/office/word/2023/wordml/word16du" xmlns:w16sdtdh="http://schemas.microsoft.com/office/word/2020/wordml/sdtdatahash" xmlns:w16sdtfl="http://schemas.microsoft.com/office/word/2024/wordml/sdtformatlock" xmlns:w16se="http://schemas.microsoft.com/office/word/2015/wordml/symex" xmlns:wpg="http://schemas.microsoft.com/office/word/2010/wordprocessingGroup" xmlns:wpi="http://schemas.microsoft.com/office/word/2010/wordprocessingInk" xmlns:wne="http://schemas.microsoft.com/office/word/2006/wordml" xmlns:wps="http://schemas.microsoft.com/office/word/2010/wordprocessingShape" mc:Ignorable="w14 w15 w16se w16cid w16 w16cex w16sdtdh w16sdtfl w16du wp14">
   <w:p>
     <w:pPr>
-      <w:pStyle w:val="Header"/>
+      <w:pStyle w:val="Encabezado"/>
       <w:pBdr>
         <w:bottom w:val="double" w:sz="6" w:space="1" w:color="auto"/>
       </w:pBdr>
@@ -1819,7 +1888,7 @@
   </w:tbl>
   <w:p>
     <w:pPr>
-      <w:pStyle w:val="Header"/>
+      <w:pStyle w:val="Encabezado"/>
     </w:pPr>
   </w:p>
 </w:hdr>
@@ -1828,6 +1897,95 @@
 <file path=word/numbering.xml><?xml version="1.0" encoding="utf-8"?>
 <w:numbering xmlns:wpc="http://schemas.microsoft.com/office/word/2010/wordprocessingCanvas" xmlns:cx="http://schemas.microsoft.com/office/drawing/2014/chartex" xmlns:cx1="http://schemas.microsoft.com/office/drawing/2015/9/8/chartex" xmlns:cx2="http://schemas.microsoft.com/office/drawing/2015/10/21/chartex" xmlns:cx3="http://schemas.microsoft.com/office/drawing/2016/5/9/chartex" xmlns:cx4="http://schemas.microsoft.com/office/drawing/2016/5/10/chartex" xmlns:cx5="http://schemas.microsoft.com/office/drawing/2016/5/11/chartex" xmlns:cx6="http://schemas.microsoft.com/office/drawing/2016/5/12/chartex" xmlns:cx7="http://schemas.microsoft.com/office/drawing/2016/5/13/chartex" xmlns:cx8="http://schemas.microsoft.com/office/drawing/2016/5/14/chartex" xmlns:mc="http://schemas.openxmlformats.org/markup-compatibility/2006" xmlns:aink="http://schemas.microsoft.com/office/drawing/2016/ink" xmlns:am3d="http://schemas.microsoft.com/office/drawing/2017/model3d" xmlns:o="urn:schemas-microsoft-com:office:office" xmlns:oel="http://schemas.microsoft.com/office/2019/extlst" xmlns:r="http://schemas.openxmlformats.org/officeDocument/2006/relationships" xmlns:m="http://schemas.openxmlformats.org/officeDocument/2006/math" xmlns:v="urn:schemas-microsoft-com:vml" xmlns:wp14="http://schemas.microsoft.com/office/word/2010/wordprocessingDrawing" xmlns:wp="http://schemas.openxmlformats.org/drawingml/2006/wordprocessingDrawing" xmlns:w10="urn:schemas-microsoft-com:office:word" xmlns:w="http://schemas.openxmlformats.org/wordprocessingml/2006/main" xmlns:w14="http://schemas.microsoft.com/office/word/2010/wordml" xmlns:w15="http://schemas.microsoft.com/office/word/2012/wordml" xmlns:w16cex="http://schemas.microsoft.com/office/word/2018/wordml/cex" xmlns:w16cid="http://schemas.microsoft.com/office/word/2016/wordml/cid" xmlns:w16="http://schemas.microsoft.com/office/word/2018/wordml" xmlns:w16du="http://schemas.microsoft.com/office/word/2023/wordml/word16du" xmlns:w16sdtdh="http://schemas.microsoft.com/office/word/2020/wordml/sdtdatahash" xmlns:w16sdtfl="http://schemas.microsoft.com/office/word/2024/wordml/sdtformatlock" xmlns:w16se="http://schemas.microsoft.com/office/word/2015/wordml/symex" xmlns:wpg="http://schemas.microsoft.com/office/word/2010/wordprocessingGroup" xmlns:wpi="http://schemas.microsoft.com/office/word/2010/wordprocessingInk" xmlns:wne="http://schemas.microsoft.com/office/word/2006/wordml" xmlns:wps="http://schemas.microsoft.com/office/word/2010/wordprocessingShape" mc:Ignorable="w14 w15 w16se w16cid w16 w16cex w16sdtdh w16sdtfl w16du wp14">
   <w:abstractNum w:abstractNumId="0" w15:restartNumberingAfterBreak="0">
+    <w:nsid w:val="0106048C"/>
+    <w:multiLevelType w:val="hybridMultilevel"/>
+    <w:tmpl w:val="DA3A8F34"/>
+    <w:lvl w:ilvl="0" w:tplc="0C0A000F">
+      <w:start w:val="1"/>
+      <w:numFmt w:val="decimal"/>
+      <w:lvlText w:val="%1."/>
+      <w:lvlJc w:val="left"/>
+      <w:pPr>
+        <w:ind w:left="720" w:hanging="360"/>
+      </w:pPr>
+      <w:rPr>
+        <w:rFonts w:hint="default"/>
+      </w:rPr>
+    </w:lvl>
+    <w:lvl w:ilvl="1" w:tplc="0C0A0019" w:tentative="1">
+      <w:start w:val="1"/>
+      <w:numFmt w:val="lowerLetter"/>
+      <w:lvlText w:val="%2."/>
+      <w:lvlJc w:val="left"/>
+      <w:pPr>
+        <w:ind w:left="1440" w:hanging="360"/>
+      </w:pPr>
+    </w:lvl>
+    <w:lvl w:ilvl="2" w:tplc="0C0A001B" w:tentative="1">
+      <w:start w:val="1"/>
+      <w:numFmt w:val="lowerRoman"/>
+      <w:lvlText w:val="%3."/>
+      <w:lvlJc w:val="right"/>
+      <w:pPr>
+        <w:ind w:left="2160" w:hanging="180"/>
+      </w:pPr>
+    </w:lvl>
+    <w:lvl w:ilvl="3" w:tplc="0C0A000F" w:tentative="1">
+      <w:start w:val="1"/>
+      <w:numFmt w:val="decimal"/>
+      <w:lvlText w:val="%4."/>
+      <w:lvlJc w:val="left"/>
+      <w:pPr>
+        <w:ind w:left="2880" w:hanging="360"/>
+      </w:pPr>
+    </w:lvl>
+    <w:lvl w:ilvl="4" w:tplc="0C0A0019" w:tentative="1">
+      <w:start w:val="1"/>
+      <w:numFmt w:val="lowerLetter"/>
+      <w:lvlText w:val="%5."/>
+      <w:lvlJc w:val="left"/>
+      <w:pPr>
+        <w:ind w:left="3600" w:hanging="360"/>
+      </w:pPr>
+    </w:lvl>
+    <w:lvl w:ilvl="5" w:tplc="0C0A001B" w:tentative="1">
+      <w:start w:val="1"/>
+      <w:numFmt w:val="lowerRoman"/>
+      <w:lvlText w:val="%6."/>
+      <w:lvlJc w:val="right"/>
+      <w:pPr>
+        <w:ind w:left="4320" w:hanging="180"/>
+      </w:pPr>
+    </w:lvl>
+    <w:lvl w:ilvl="6" w:tplc="0C0A000F" w:tentative="1">
+      <w:start w:val="1"/>
+      <w:numFmt w:val="decimal"/>
+      <w:lvlText w:val="%7."/>
+      <w:lvlJc w:val="left"/>
+      <w:pPr>
+        <w:ind w:left="5040" w:hanging="360"/>
+      </w:pPr>
+    </w:lvl>
+    <w:lvl w:ilvl="7" w:tplc="0C0A0019" w:tentative="1">
+      <w:start w:val="1"/>
+      <w:numFmt w:val="lowerLetter"/>
+      <w:lvlText w:val="%8."/>
+      <w:lvlJc w:val="left"/>
+      <w:pPr>
+        <w:ind w:left="5760" w:hanging="360"/>
+      </w:pPr>
+    </w:lvl>
+    <w:lvl w:ilvl="8" w:tplc="0C0A001B" w:tentative="1">
+      <w:start w:val="1"/>
+      <w:numFmt w:val="lowerRoman"/>
+      <w:lvlText w:val="%9."/>
+      <w:lvlJc w:val="right"/>
+      <w:pPr>
+        <w:ind w:left="6480" w:hanging="180"/>
+      </w:pPr>
+    </w:lvl>
+  </w:abstractNum>
+  <w:abstractNum w:abstractNumId="1" w15:restartNumberingAfterBreak="0">
     <w:nsid w:val="02024511"/>
     <w:multiLevelType w:val="hybridMultilevel"/>
     <w:tmpl w:val="5AAE57E8"/>
@@ -1916,7 +2074,7 @@
       </w:pPr>
     </w:lvl>
   </w:abstractNum>
-  <w:abstractNum w:abstractNumId="1" w15:restartNumberingAfterBreak="0">
+  <w:abstractNum w:abstractNumId="2" w15:restartNumberingAfterBreak="0">
     <w:nsid w:val="03C068C2"/>
     <w:multiLevelType w:val="multilevel"/>
     <w:tmpl w:val="FFFFFFFF"/>
@@ -2002,7 +2160,7 @@
       </w:pPr>
     </w:lvl>
   </w:abstractNum>
-  <w:abstractNum w:abstractNumId="2" w15:restartNumberingAfterBreak="0">
+  <w:abstractNum w:abstractNumId="3" w15:restartNumberingAfterBreak="0">
     <w:nsid w:val="07D3672F"/>
     <w:multiLevelType w:val="hybridMultilevel"/>
     <w:tmpl w:val="4B7064A8"/>
@@ -2115,7 +2273,7 @@
       </w:rPr>
     </w:lvl>
   </w:abstractNum>
-  <w:abstractNum w:abstractNumId="3" w15:restartNumberingAfterBreak="0">
+  <w:abstractNum w:abstractNumId="4" w15:restartNumberingAfterBreak="0">
     <w:nsid w:val="19980F13"/>
     <w:multiLevelType w:val="hybridMultilevel"/>
     <w:tmpl w:val="1728DC4E"/>
@@ -2201,7 +2359,7 @@
       </w:pPr>
     </w:lvl>
   </w:abstractNum>
-  <w:abstractNum w:abstractNumId="4" w15:restartNumberingAfterBreak="0">
+  <w:abstractNum w:abstractNumId="5" w15:restartNumberingAfterBreak="0">
     <w:nsid w:val="1C8726BD"/>
     <w:multiLevelType w:val="hybridMultilevel"/>
     <w:tmpl w:val="54F0D6F8"/>
@@ -2290,7 +2448,7 @@
       </w:pPr>
     </w:lvl>
   </w:abstractNum>
-  <w:abstractNum w:abstractNumId="5" w15:restartNumberingAfterBreak="0">
+  <w:abstractNum w:abstractNumId="6" w15:restartNumberingAfterBreak="0">
     <w:nsid w:val="1E3052F9"/>
     <w:multiLevelType w:val="hybridMultilevel"/>
     <w:tmpl w:val="B24A4DDC"/>
@@ -2403,7 +2561,7 @@
       </w:rPr>
     </w:lvl>
   </w:abstractNum>
-  <w:abstractNum w:abstractNumId="6" w15:restartNumberingAfterBreak="0">
+  <w:abstractNum w:abstractNumId="7" w15:restartNumberingAfterBreak="0">
     <w:nsid w:val="20DC4131"/>
     <w:multiLevelType w:val="hybridMultilevel"/>
     <w:tmpl w:val="84EAAB58"/>
@@ -2516,7 +2674,7 @@
       </w:rPr>
     </w:lvl>
   </w:abstractNum>
-  <w:abstractNum w:abstractNumId="7" w15:restartNumberingAfterBreak="0">
+  <w:abstractNum w:abstractNumId="8" w15:restartNumberingAfterBreak="0">
     <w:nsid w:val="2BBF7FE8"/>
     <w:multiLevelType w:val="multilevel"/>
     <w:tmpl w:val="8946E486"/>
@@ -2637,7 +2795,7 @@
       </w:rPr>
     </w:lvl>
   </w:abstractNum>
-  <w:abstractNum w:abstractNumId="8" w15:restartNumberingAfterBreak="0">
+  <w:abstractNum w:abstractNumId="9" w15:restartNumberingAfterBreak="0">
     <w:nsid w:val="2F4A6B08"/>
     <w:multiLevelType w:val="hybridMultilevel"/>
     <w:tmpl w:val="E138B27C"/>
@@ -2723,7 +2881,7 @@
       </w:pPr>
     </w:lvl>
   </w:abstractNum>
-  <w:abstractNum w:abstractNumId="9" w15:restartNumberingAfterBreak="0">
+  <w:abstractNum w:abstractNumId="10" w15:restartNumberingAfterBreak="0">
     <w:nsid w:val="327D12A2"/>
     <w:multiLevelType w:val="hybridMultilevel"/>
     <w:tmpl w:val="047A0C60"/>
@@ -2812,7 +2970,7 @@
       </w:pPr>
     </w:lvl>
   </w:abstractNum>
-  <w:abstractNum w:abstractNumId="10" w15:restartNumberingAfterBreak="0">
+  <w:abstractNum w:abstractNumId="11" w15:restartNumberingAfterBreak="0">
     <w:nsid w:val="3A0047A9"/>
     <w:multiLevelType w:val="hybridMultilevel"/>
     <w:tmpl w:val="9FDE8090"/>
@@ -2901,7 +3059,7 @@
       </w:pPr>
     </w:lvl>
   </w:abstractNum>
-  <w:abstractNum w:abstractNumId="11" w15:restartNumberingAfterBreak="0">
+  <w:abstractNum w:abstractNumId="12" w15:restartNumberingAfterBreak="0">
     <w:nsid w:val="3A5BA381"/>
     <w:multiLevelType w:val="multilevel"/>
     <w:tmpl w:val="FFFFFFFF"/>
@@ -2987,7 +3145,7 @@
       </w:pPr>
     </w:lvl>
   </w:abstractNum>
-  <w:abstractNum w:abstractNumId="12" w15:restartNumberingAfterBreak="0">
+  <w:abstractNum w:abstractNumId="13" w15:restartNumberingAfterBreak="0">
     <w:nsid w:val="4181211A"/>
     <w:multiLevelType w:val="hybridMultilevel"/>
     <w:tmpl w:val="56EE397A"/>
@@ -3073,7 +3231,7 @@
       </w:pPr>
     </w:lvl>
   </w:abstractNum>
-  <w:abstractNum w:abstractNumId="13" w15:restartNumberingAfterBreak="0">
+  <w:abstractNum w:abstractNumId="14" w15:restartNumberingAfterBreak="0">
     <w:nsid w:val="48DF4C9B"/>
     <w:multiLevelType w:val="hybridMultilevel"/>
     <w:tmpl w:val="3176DAF0"/>
@@ -3186,7 +3344,7 @@
       </w:rPr>
     </w:lvl>
   </w:abstractNum>
-  <w:abstractNum w:abstractNumId="14" w15:restartNumberingAfterBreak="0">
+  <w:abstractNum w:abstractNumId="15" w15:restartNumberingAfterBreak="0">
     <w:nsid w:val="49587FA8"/>
     <w:multiLevelType w:val="hybridMultilevel"/>
     <w:tmpl w:val="877AEA98"/>
@@ -3276,7 +3434,7 @@
       </w:pPr>
     </w:lvl>
   </w:abstractNum>
-  <w:abstractNum w:abstractNumId="15" w15:restartNumberingAfterBreak="0">
+  <w:abstractNum w:abstractNumId="16" w15:restartNumberingAfterBreak="0">
     <w:nsid w:val="496D133E"/>
     <w:multiLevelType w:val="hybridMultilevel"/>
     <w:tmpl w:val="D19AB9A4"/>
@@ -3389,7 +3547,93 @@
       </w:rPr>
     </w:lvl>
   </w:abstractNum>
-  <w:abstractNum w:abstractNumId="16" w15:restartNumberingAfterBreak="0">
+  <w:abstractNum w:abstractNumId="17" w15:restartNumberingAfterBreak="0">
+    <w:nsid w:val="4A184005"/>
+    <w:multiLevelType w:val="hybridMultilevel"/>
+    <w:tmpl w:val="A0F6AD16"/>
+    <w:lvl w:ilvl="0" w:tplc="0C0A000F">
+      <w:start w:val="1"/>
+      <w:numFmt w:val="decimal"/>
+      <w:lvlText w:val="%1."/>
+      <w:lvlJc w:val="left"/>
+      <w:pPr>
+        <w:ind w:left="1080" w:hanging="360"/>
+      </w:pPr>
+    </w:lvl>
+    <w:lvl w:ilvl="1" w:tplc="0C0A0019" w:tentative="1">
+      <w:start w:val="1"/>
+      <w:numFmt w:val="lowerLetter"/>
+      <w:lvlText w:val="%2."/>
+      <w:lvlJc w:val="left"/>
+      <w:pPr>
+        <w:ind w:left="1800" w:hanging="360"/>
+      </w:pPr>
+    </w:lvl>
+    <w:lvl w:ilvl="2" w:tplc="0C0A001B" w:tentative="1">
+      <w:start w:val="1"/>
+      <w:numFmt w:val="lowerRoman"/>
+      <w:lvlText w:val="%3."/>
+      <w:lvlJc w:val="right"/>
+      <w:pPr>
+        <w:ind w:left="2520" w:hanging="180"/>
+      </w:pPr>
+    </w:lvl>
+    <w:lvl w:ilvl="3" w:tplc="0C0A000F" w:tentative="1">
+      <w:start w:val="1"/>
+      <w:numFmt w:val="decimal"/>
+      <w:lvlText w:val="%4."/>
+      <w:lvlJc w:val="left"/>
+      <w:pPr>
+        <w:ind w:left="3240" w:hanging="360"/>
+      </w:pPr>
+    </w:lvl>
+    <w:lvl w:ilvl="4" w:tplc="0C0A0019" w:tentative="1">
+      <w:start w:val="1"/>
+      <w:numFmt w:val="lowerLetter"/>
+      <w:lvlText w:val="%5."/>
+      <w:lvlJc w:val="left"/>
+      <w:pPr>
+        <w:ind w:left="3960" w:hanging="360"/>
+      </w:pPr>
+    </w:lvl>
+    <w:lvl w:ilvl="5" w:tplc="0C0A001B" w:tentative="1">
+      <w:start w:val="1"/>
+      <w:numFmt w:val="lowerRoman"/>
+      <w:lvlText w:val="%6."/>
+      <w:lvlJc w:val="right"/>
+      <w:pPr>
+        <w:ind w:left="4680" w:hanging="180"/>
+      </w:pPr>
+    </w:lvl>
+    <w:lvl w:ilvl="6" w:tplc="0C0A000F" w:tentative="1">
+      <w:start w:val="1"/>
+      <w:numFmt w:val="decimal"/>
+      <w:lvlText w:val="%7."/>
+      <w:lvlJc w:val="left"/>
+      <w:pPr>
+        <w:ind w:left="5400" w:hanging="360"/>
+      </w:pPr>
+    </w:lvl>
+    <w:lvl w:ilvl="7" w:tplc="0C0A0019" w:tentative="1">
+      <w:start w:val="1"/>
+      <w:numFmt w:val="lowerLetter"/>
+      <w:lvlText w:val="%8."/>
+      <w:lvlJc w:val="left"/>
+      <w:pPr>
+        <w:ind w:left="6120" w:hanging="360"/>
+      </w:pPr>
+    </w:lvl>
+    <w:lvl w:ilvl="8" w:tplc="0C0A001B" w:tentative="1">
+      <w:start w:val="1"/>
+      <w:numFmt w:val="lowerRoman"/>
+      <w:lvlText w:val="%9."/>
+      <w:lvlJc w:val="right"/>
+      <w:pPr>
+        <w:ind w:left="6840" w:hanging="180"/>
+      </w:pPr>
+    </w:lvl>
+  </w:abstractNum>
+  <w:abstractNum w:abstractNumId="18" w15:restartNumberingAfterBreak="0">
     <w:nsid w:val="4FCB5DDB"/>
     <w:multiLevelType w:val="hybridMultilevel"/>
     <w:tmpl w:val="933C1320"/>
@@ -3502,7 +3746,7 @@
       </w:rPr>
     </w:lvl>
   </w:abstractNum>
-  <w:abstractNum w:abstractNumId="17" w15:restartNumberingAfterBreak="0">
+  <w:abstractNum w:abstractNumId="19" w15:restartNumberingAfterBreak="0">
     <w:nsid w:val="534E0F21"/>
     <w:multiLevelType w:val="multilevel"/>
     <w:tmpl w:val="7AF47CC0"/>
@@ -3623,7 +3867,7 @@
       </w:rPr>
     </w:lvl>
   </w:abstractNum>
-  <w:abstractNum w:abstractNumId="18" w15:restartNumberingAfterBreak="0">
+  <w:abstractNum w:abstractNumId="20" w15:restartNumberingAfterBreak="0">
     <w:nsid w:val="56820CFF"/>
     <w:multiLevelType w:val="hybridMultilevel"/>
     <w:tmpl w:val="72441588"/>
@@ -3712,7 +3956,7 @@
       </w:pPr>
     </w:lvl>
   </w:abstractNum>
-  <w:abstractNum w:abstractNumId="19" w15:restartNumberingAfterBreak="0">
+  <w:abstractNum w:abstractNumId="21" w15:restartNumberingAfterBreak="0">
     <w:nsid w:val="56955BAC"/>
     <w:multiLevelType w:val="hybridMultilevel"/>
     <w:tmpl w:val="2250A7EE"/>
@@ -3825,7 +4069,7 @@
       </w:rPr>
     </w:lvl>
   </w:abstractNum>
-  <w:abstractNum w:abstractNumId="20" w15:restartNumberingAfterBreak="0">
+  <w:abstractNum w:abstractNumId="22" w15:restartNumberingAfterBreak="0">
     <w:nsid w:val="5E6B6DE7"/>
     <w:multiLevelType w:val="hybridMultilevel"/>
     <w:tmpl w:val="CC20826C"/>
@@ -3914,7 +4158,7 @@
       </w:pPr>
     </w:lvl>
   </w:abstractNum>
-  <w:abstractNum w:abstractNumId="21" w15:restartNumberingAfterBreak="0">
+  <w:abstractNum w:abstractNumId="23" w15:restartNumberingAfterBreak="0">
     <w:nsid w:val="602B119A"/>
     <w:multiLevelType w:val="hybridMultilevel"/>
     <w:tmpl w:val="4660432C"/>
@@ -4003,7 +4247,7 @@
       </w:pPr>
     </w:lvl>
   </w:abstractNum>
-  <w:abstractNum w:abstractNumId="22" w15:restartNumberingAfterBreak="0">
+  <w:abstractNum w:abstractNumId="24" w15:restartNumberingAfterBreak="0">
     <w:nsid w:val="700D03B5"/>
     <w:multiLevelType w:val="hybridMultilevel"/>
     <w:tmpl w:val="37ECB452"/>
@@ -4092,7 +4336,7 @@
       </w:pPr>
     </w:lvl>
   </w:abstractNum>
-  <w:abstractNum w:abstractNumId="23" w15:restartNumberingAfterBreak="0">
+  <w:abstractNum w:abstractNumId="25" w15:restartNumberingAfterBreak="0">
     <w:nsid w:val="73F97494"/>
     <w:multiLevelType w:val="hybridMultilevel"/>
     <w:tmpl w:val="C68A3A82"/>
@@ -4181,7 +4425,7 @@
       </w:pPr>
     </w:lvl>
   </w:abstractNum>
-  <w:abstractNum w:abstractNumId="24" w15:restartNumberingAfterBreak="0">
+  <w:abstractNum w:abstractNumId="26" w15:restartNumberingAfterBreak="0">
     <w:nsid w:val="7DE76DE3"/>
     <w:multiLevelType w:val="hybridMultilevel"/>
     <w:tmpl w:val="BECAD950"/>
@@ -4271,64 +4515,64 @@
     </w:lvl>
   </w:abstractNum>
   <w:num w:numId="1" w16cid:durableId="734427869">
-    <w:abstractNumId w:val="12"/>
+    <w:abstractNumId w:val="13"/>
   </w:num>
   <w:num w:numId="2" w16cid:durableId="1288394372">
+    <w:abstractNumId w:val="23"/>
+  </w:num>
+  <w:num w:numId="3" w16cid:durableId="485628201">
+    <w:abstractNumId w:val="19"/>
+  </w:num>
+  <w:num w:numId="4" w16cid:durableId="1328511566">
+    <w:abstractNumId w:val="5"/>
+  </w:num>
+  <w:num w:numId="5" w16cid:durableId="324088629">
+    <w:abstractNumId w:val="1"/>
+  </w:num>
+  <w:num w:numId="6" w16cid:durableId="154151040">
+    <w:abstractNumId w:val="16"/>
+  </w:num>
+  <w:num w:numId="7" w16cid:durableId="789668175">
     <w:abstractNumId w:val="21"/>
   </w:num>
-  <w:num w:numId="3" w16cid:durableId="485628201">
-    <w:abstractNumId w:val="17"/>
+  <w:num w:numId="8" w16cid:durableId="1893728415">
+    <w:abstractNumId w:val="18"/>
   </w:num>
-  <w:num w:numId="4" w16cid:durableId="1328511566">
+  <w:num w:numId="9" w16cid:durableId="1529682534">
+    <w:abstractNumId w:val="25"/>
+  </w:num>
+  <w:num w:numId="10" w16cid:durableId="946544508">
+    <w:abstractNumId w:val="3"/>
+  </w:num>
+  <w:num w:numId="11" w16cid:durableId="647630447">
+    <w:abstractNumId w:val="24"/>
+  </w:num>
+  <w:num w:numId="12" w16cid:durableId="1638492383">
     <w:abstractNumId w:val="4"/>
   </w:num>
-  <w:num w:numId="5" w16cid:durableId="324088629">
-    <w:abstractNumId w:val="0"/>
+  <w:num w:numId="13" w16cid:durableId="1583560707">
+    <w:abstractNumId w:val="26"/>
   </w:num>
-  <w:num w:numId="6" w16cid:durableId="154151040">
-    <w:abstractNumId w:val="15"/>
-  </w:num>
-  <w:num w:numId="7" w16cid:durableId="789668175">
-    <w:abstractNumId w:val="19"/>
-  </w:num>
-  <w:num w:numId="8" w16cid:durableId="1893728415">
-    <w:abstractNumId w:val="16"/>
-  </w:num>
-  <w:num w:numId="9" w16cid:durableId="1529682534">
-    <w:abstractNumId w:val="23"/>
-  </w:num>
-  <w:num w:numId="10" w16cid:durableId="946544508">
-    <w:abstractNumId w:val="2"/>
-  </w:num>
-  <w:num w:numId="11" w16cid:durableId="647630447">
+  <w:num w:numId="14" w16cid:durableId="364067223">
     <w:abstractNumId w:val="22"/>
   </w:num>
-  <w:num w:numId="12" w16cid:durableId="1638492383">
-    <w:abstractNumId w:val="3"/>
+  <w:num w:numId="15" w16cid:durableId="693699755">
+    <w:abstractNumId w:val="6"/>
   </w:num>
-  <w:num w:numId="13" w16cid:durableId="1583560707">
-    <w:abstractNumId w:val="24"/>
+  <w:num w:numId="16" w16cid:durableId="732390294">
+    <w:abstractNumId w:val="9"/>
   </w:num>
-  <w:num w:numId="14" w16cid:durableId="364067223">
+  <w:num w:numId="17" w16cid:durableId="1743986092">
     <w:abstractNumId w:val="20"/>
   </w:num>
-  <w:num w:numId="15" w16cid:durableId="693699755">
-    <w:abstractNumId w:val="5"/>
-  </w:num>
-  <w:num w:numId="16" w16cid:durableId="732390294">
-    <w:abstractNumId w:val="8"/>
-  </w:num>
-  <w:num w:numId="17" w16cid:durableId="1743986092">
-    <w:abstractNumId w:val="18"/>
-  </w:num>
   <w:num w:numId="18" w16cid:durableId="1507207395">
-    <w:abstractNumId w:val="10"/>
+    <w:abstractNumId w:val="11"/>
   </w:num>
   <w:num w:numId="19" w16cid:durableId="717709703">
-    <w:abstractNumId w:val="13"/>
+    <w:abstractNumId w:val="14"/>
   </w:num>
   <w:num w:numId="20" w16cid:durableId="2009820327">
-    <w:abstractNumId w:val="17"/>
+    <w:abstractNumId w:val="19"/>
     <w:lvlOverride w:ilvl="0">
       <w:startOverride w:val="1"/>
     </w:lvlOverride>
@@ -4358,7 +4602,7 @@
     </w:lvlOverride>
   </w:num>
   <w:num w:numId="21" w16cid:durableId="835651934">
-    <w:abstractNumId w:val="22"/>
+    <w:abstractNumId w:val="24"/>
     <w:lvlOverride w:ilvl="0">
       <w:startOverride w:val="1"/>
     </w:lvlOverride>
@@ -4388,25 +4632,31 @@
     </w:lvlOverride>
   </w:num>
   <w:num w:numId="22" w16cid:durableId="290289449">
-    <w:abstractNumId w:val="20"/>
+    <w:abstractNumId w:val="22"/>
   </w:num>
   <w:num w:numId="23" w16cid:durableId="168300313">
+    <w:abstractNumId w:val="8"/>
+  </w:num>
+  <w:num w:numId="24" w16cid:durableId="1011906955">
     <w:abstractNumId w:val="7"/>
   </w:num>
-  <w:num w:numId="24" w16cid:durableId="1011906955">
-    <w:abstractNumId w:val="6"/>
-  </w:num>
   <w:num w:numId="25" w16cid:durableId="307168133">
-    <w:abstractNumId w:val="14"/>
+    <w:abstractNumId w:val="15"/>
   </w:num>
   <w:num w:numId="26" w16cid:durableId="265159305">
-    <w:abstractNumId w:val="9"/>
+    <w:abstractNumId w:val="10"/>
   </w:num>
   <w:num w:numId="27" w16cid:durableId="1684438068">
-    <w:abstractNumId w:val="1"/>
+    <w:abstractNumId w:val="2"/>
   </w:num>
   <w:num w:numId="28" w16cid:durableId="291207572">
-    <w:abstractNumId w:val="11"/>
+    <w:abstractNumId w:val="12"/>
+  </w:num>
+  <w:num w:numId="29" w16cid:durableId="1692532852">
+    <w:abstractNumId w:val="0"/>
+  </w:num>
+  <w:num w:numId="30" w16cid:durableId="231239135">
+    <w:abstractNumId w:val="17"/>
   </w:num>
 </w:numbering>
 </file>
@@ -4814,11 +5064,11 @@
       <w:rFonts w:ascii="Calibri" w:eastAsia="Calibri" w:hAnsi="Calibri" w:cs="Times New Roman"/>
     </w:rPr>
   </w:style>
-  <w:style w:type="paragraph" w:styleId="Heading1">
+  <w:style w:type="paragraph" w:styleId="Ttulo1">
     <w:name w:val="heading 1"/>
     <w:basedOn w:val="Normal"/>
     <w:next w:val="Normal"/>
-    <w:link w:val="Heading1Char"/>
+    <w:link w:val="Ttulo1Car"/>
     <w:uiPriority w:val="9"/>
     <w:qFormat/>
     <w:rsid w:val="00234B59"/>
@@ -4837,11 +5087,11 @@
       <w:szCs w:val="28"/>
     </w:rPr>
   </w:style>
-  <w:style w:type="paragraph" w:styleId="Heading2">
+  <w:style w:type="paragraph" w:styleId="Ttulo2">
     <w:name w:val="heading 2"/>
     <w:basedOn w:val="Normal"/>
     <w:next w:val="Normal"/>
-    <w:link w:val="Heading2Char"/>
+    <w:link w:val="Ttulo2Car"/>
     <w:uiPriority w:val="9"/>
     <w:unhideWhenUsed/>
     <w:qFormat/>
@@ -4861,11 +5111,11 @@
       <w:szCs w:val="26"/>
     </w:rPr>
   </w:style>
-  <w:style w:type="paragraph" w:styleId="Heading3">
+  <w:style w:type="paragraph" w:styleId="Ttulo3">
     <w:name w:val="heading 3"/>
     <w:basedOn w:val="Normal"/>
     <w:next w:val="Normal"/>
-    <w:link w:val="Heading3Char"/>
+    <w:link w:val="Ttulo3Car"/>
     <w:uiPriority w:val="9"/>
     <w:unhideWhenUsed/>
     <w:qFormat/>
@@ -4883,13 +5133,13 @@
       <w:color w:val="4F81BD" w:themeColor="accent1"/>
     </w:rPr>
   </w:style>
-  <w:style w:type="character" w:default="1" w:styleId="DefaultParagraphFont">
+  <w:style w:type="character" w:default="1" w:styleId="Fuentedeprrafopredeter">
     <w:name w:val="Default Paragraph Font"/>
     <w:uiPriority w:val="1"/>
     <w:semiHidden/>
     <w:unhideWhenUsed/>
   </w:style>
-  <w:style w:type="table" w:default="1" w:styleId="TableNormal">
+  <w:style w:type="table" w:default="1" w:styleId="Tablanormal">
     <w:name w:val="Normal Table"/>
     <w:uiPriority w:val="99"/>
     <w:semiHidden/>
@@ -4904,16 +5154,16 @@
       </w:tblCellMar>
     </w:tblPr>
   </w:style>
-  <w:style w:type="numbering" w:default="1" w:styleId="NoList">
+  <w:style w:type="numbering" w:default="1" w:styleId="Sinlista">
     <w:name w:val="No List"/>
     <w:uiPriority w:val="99"/>
     <w:semiHidden/>
     <w:unhideWhenUsed/>
   </w:style>
-  <w:style w:type="paragraph" w:styleId="BalloonText">
+  <w:style w:type="paragraph" w:styleId="Textodeglobo">
     <w:name w:val="Balloon Text"/>
     <w:basedOn w:val="Normal"/>
-    <w:link w:val="BalloonTextChar"/>
+    <w:link w:val="TextodegloboCar"/>
     <w:uiPriority w:val="99"/>
     <w:semiHidden/>
     <w:unhideWhenUsed/>
@@ -4927,10 +5177,10 @@
       <w:szCs w:val="16"/>
     </w:rPr>
   </w:style>
-  <w:style w:type="character" w:customStyle="1" w:styleId="BalloonTextChar">
-    <w:name w:val="Balloon Text Char"/>
-    <w:basedOn w:val="DefaultParagraphFont"/>
-    <w:link w:val="BalloonText"/>
+  <w:style w:type="character" w:customStyle="1" w:styleId="TextodegloboCar">
+    <w:name w:val="Texto de globo Car"/>
+    <w:basedOn w:val="Fuentedeprrafopredeter"/>
+    <w:link w:val="Textodeglobo"/>
     <w:uiPriority w:val="99"/>
     <w:semiHidden/>
     <w:rsid w:val="00234B59"/>
@@ -4940,10 +5190,10 @@
       <w:szCs w:val="16"/>
     </w:rPr>
   </w:style>
-  <w:style w:type="paragraph" w:styleId="Header">
+  <w:style w:type="paragraph" w:styleId="Encabezado">
     <w:name w:val="header"/>
     <w:basedOn w:val="Normal"/>
-    <w:link w:val="HeaderChar"/>
+    <w:link w:val="EncabezadoCar"/>
     <w:uiPriority w:val="99"/>
     <w:unhideWhenUsed/>
     <w:rsid w:val="00234B59"/>
@@ -4955,20 +5205,20 @@
       <w:spacing w:after="0" w:line="240" w:lineRule="auto"/>
     </w:pPr>
   </w:style>
-  <w:style w:type="character" w:customStyle="1" w:styleId="HeaderChar">
-    <w:name w:val="Header Char"/>
-    <w:basedOn w:val="DefaultParagraphFont"/>
-    <w:link w:val="Header"/>
+  <w:style w:type="character" w:customStyle="1" w:styleId="EncabezadoCar">
+    <w:name w:val="Encabezado Car"/>
+    <w:basedOn w:val="Fuentedeprrafopredeter"/>
+    <w:link w:val="Encabezado"/>
     <w:uiPriority w:val="99"/>
     <w:rsid w:val="00234B59"/>
     <w:rPr>
       <w:rFonts w:ascii="Calibri" w:eastAsia="Calibri" w:hAnsi="Calibri" w:cs="Times New Roman"/>
     </w:rPr>
   </w:style>
-  <w:style w:type="paragraph" w:styleId="Footer">
+  <w:style w:type="paragraph" w:styleId="Piedepgina">
     <w:name w:val="footer"/>
     <w:basedOn w:val="Normal"/>
-    <w:link w:val="FooterChar"/>
+    <w:link w:val="PiedepginaCar"/>
     <w:uiPriority w:val="99"/>
     <w:unhideWhenUsed/>
     <w:rsid w:val="00234B59"/>
@@ -4980,20 +5230,20 @@
       <w:spacing w:after="0" w:line="240" w:lineRule="auto"/>
     </w:pPr>
   </w:style>
-  <w:style w:type="character" w:customStyle="1" w:styleId="FooterChar">
-    <w:name w:val="Footer Char"/>
-    <w:basedOn w:val="DefaultParagraphFont"/>
-    <w:link w:val="Footer"/>
+  <w:style w:type="character" w:customStyle="1" w:styleId="PiedepginaCar">
+    <w:name w:val="Pie de página Car"/>
+    <w:basedOn w:val="Fuentedeprrafopredeter"/>
+    <w:link w:val="Piedepgina"/>
     <w:uiPriority w:val="99"/>
     <w:rsid w:val="00234B59"/>
     <w:rPr>
       <w:rFonts w:ascii="Calibri" w:eastAsia="Calibri" w:hAnsi="Calibri" w:cs="Times New Roman"/>
     </w:rPr>
   </w:style>
-  <w:style w:type="character" w:customStyle="1" w:styleId="Heading1Char">
-    <w:name w:val="Heading 1 Char"/>
-    <w:basedOn w:val="DefaultParagraphFont"/>
-    <w:link w:val="Heading1"/>
+  <w:style w:type="character" w:customStyle="1" w:styleId="Ttulo1Car">
+    <w:name w:val="Título 1 Car"/>
+    <w:basedOn w:val="Fuentedeprrafopredeter"/>
+    <w:link w:val="Ttulo1"/>
     <w:uiPriority w:val="9"/>
     <w:rsid w:val="00234B59"/>
     <w:rPr>
@@ -5005,7 +5255,7 @@
       <w:szCs w:val="28"/>
     </w:rPr>
   </w:style>
-  <w:style w:type="paragraph" w:styleId="ListParagraph">
+  <w:style w:type="paragraph" w:styleId="Prrafodelista">
     <w:name w:val="List Paragraph"/>
     <w:basedOn w:val="Normal"/>
     <w:uiPriority w:val="34"/>
@@ -5016,10 +5266,10 @@
       <w:contextualSpacing/>
     </w:pPr>
   </w:style>
-  <w:style w:type="character" w:customStyle="1" w:styleId="Heading2Char">
-    <w:name w:val="Heading 2 Char"/>
-    <w:basedOn w:val="DefaultParagraphFont"/>
-    <w:link w:val="Heading2"/>
+  <w:style w:type="character" w:customStyle="1" w:styleId="Ttulo2Car">
+    <w:name w:val="Título 2 Car"/>
+    <w:basedOn w:val="Fuentedeprrafopredeter"/>
+    <w:link w:val="Ttulo2"/>
     <w:uiPriority w:val="9"/>
     <w:rsid w:val="000B10CE"/>
     <w:rPr>
@@ -5031,10 +5281,10 @@
       <w:szCs w:val="26"/>
     </w:rPr>
   </w:style>
-  <w:style w:type="paragraph" w:styleId="EndnoteText">
+  <w:style w:type="paragraph" w:styleId="Textonotaalfinal">
     <w:name w:val="endnote text"/>
     <w:basedOn w:val="Normal"/>
-    <w:link w:val="EndnoteTextChar"/>
+    <w:link w:val="TextonotaalfinalCar"/>
     <w:uiPriority w:val="99"/>
     <w:semiHidden/>
     <w:unhideWhenUsed/>
@@ -5047,10 +5297,10 @@
       <w:szCs w:val="20"/>
     </w:rPr>
   </w:style>
-  <w:style w:type="character" w:customStyle="1" w:styleId="EndnoteTextChar">
-    <w:name w:val="Endnote Text Char"/>
-    <w:basedOn w:val="DefaultParagraphFont"/>
-    <w:link w:val="EndnoteText"/>
+  <w:style w:type="character" w:customStyle="1" w:styleId="TextonotaalfinalCar">
+    <w:name w:val="Texto nota al final Car"/>
+    <w:basedOn w:val="Fuentedeprrafopredeter"/>
+    <w:link w:val="Textonotaalfinal"/>
     <w:uiPriority w:val="99"/>
     <w:semiHidden/>
     <w:rsid w:val="005358F5"/>
@@ -5060,9 +5310,9 @@
       <w:szCs w:val="20"/>
     </w:rPr>
   </w:style>
-  <w:style w:type="character" w:styleId="EndnoteReference">
+  <w:style w:type="character" w:styleId="Refdenotaalfinal">
     <w:name w:val="endnote reference"/>
-    <w:basedOn w:val="DefaultParagraphFont"/>
+    <w:basedOn w:val="Fuentedeprrafopredeter"/>
     <w:uiPriority w:val="99"/>
     <w:semiHidden/>
     <w:unhideWhenUsed/>
@@ -5071,10 +5321,10 @@
       <w:vertAlign w:val="superscript"/>
     </w:rPr>
   </w:style>
-  <w:style w:type="paragraph" w:styleId="FootnoteText">
+  <w:style w:type="paragraph" w:styleId="Textonotapie">
     <w:name w:val="footnote text"/>
     <w:basedOn w:val="Normal"/>
-    <w:link w:val="FootnoteTextChar"/>
+    <w:link w:val="TextonotapieCar"/>
     <w:uiPriority w:val="99"/>
     <w:semiHidden/>
     <w:unhideWhenUsed/>
@@ -5087,10 +5337,10 @@
       <w:szCs w:val="20"/>
     </w:rPr>
   </w:style>
-  <w:style w:type="character" w:customStyle="1" w:styleId="FootnoteTextChar">
-    <w:name w:val="Footnote Text Char"/>
-    <w:basedOn w:val="DefaultParagraphFont"/>
-    <w:link w:val="FootnoteText"/>
+  <w:style w:type="character" w:customStyle="1" w:styleId="TextonotapieCar">
+    <w:name w:val="Texto nota pie Car"/>
+    <w:basedOn w:val="Fuentedeprrafopredeter"/>
+    <w:link w:val="Textonotapie"/>
     <w:uiPriority w:val="99"/>
     <w:semiHidden/>
     <w:rsid w:val="005358F5"/>
@@ -5100,9 +5350,9 @@
       <w:szCs w:val="20"/>
     </w:rPr>
   </w:style>
-  <w:style w:type="character" w:styleId="FootnoteReference">
+  <w:style w:type="character" w:styleId="Refdenotaalpie">
     <w:name w:val="footnote reference"/>
-    <w:basedOn w:val="DefaultParagraphFont"/>
+    <w:basedOn w:val="Fuentedeprrafopredeter"/>
     <w:uiPriority w:val="99"/>
     <w:semiHidden/>
     <w:unhideWhenUsed/>
@@ -5111,7 +5361,7 @@
       <w:vertAlign w:val="superscript"/>
     </w:rPr>
   </w:style>
-  <w:style w:type="paragraph" w:styleId="Caption">
+  <w:style w:type="paragraph" w:styleId="Descripcin">
     <w:name w:val="caption"/>
     <w:basedOn w:val="Normal"/>
     <w:next w:val="Normal"/>
@@ -5130,9 +5380,9 @@
       <w:szCs w:val="18"/>
     </w:rPr>
   </w:style>
-  <w:style w:type="table" w:styleId="TableGrid">
+  <w:style w:type="table" w:styleId="Tablaconcuadrcula">
     <w:name w:val="Table Grid"/>
-    <w:basedOn w:val="TableNormal"/>
+    <w:basedOn w:val="Tablanormal"/>
     <w:uiPriority w:val="59"/>
     <w:rsid w:val="006176B3"/>
     <w:pPr>
@@ -5149,11 +5399,11 @@
       </w:tblBorders>
     </w:tblPr>
   </w:style>
-  <w:style w:type="paragraph" w:styleId="Subtitle">
+  <w:style w:type="paragraph" w:styleId="Subttulo">
     <w:name w:val="Subtitle"/>
     <w:basedOn w:val="Normal"/>
     <w:next w:val="Normal"/>
-    <w:link w:val="SubtitleChar"/>
+    <w:link w:val="SubttuloCar"/>
     <w:uiPriority w:val="11"/>
     <w:qFormat/>
     <w:rsid w:val="00A82DA6"/>
@@ -5172,10 +5422,10 @@
       <w:szCs w:val="24"/>
     </w:rPr>
   </w:style>
-  <w:style w:type="character" w:customStyle="1" w:styleId="SubtitleChar">
-    <w:name w:val="Subtitle Char"/>
-    <w:basedOn w:val="DefaultParagraphFont"/>
-    <w:link w:val="Subtitle"/>
+  <w:style w:type="character" w:customStyle="1" w:styleId="SubttuloCar">
+    <w:name w:val="Subtítulo Car"/>
+    <w:basedOn w:val="Fuentedeprrafopredeter"/>
+    <w:link w:val="Subttulo"/>
     <w:uiPriority w:val="11"/>
     <w:rsid w:val="00A82DA6"/>
     <w:rPr>
@@ -5188,10 +5438,10 @@
       <w:szCs w:val="24"/>
     </w:rPr>
   </w:style>
-  <w:style w:type="character" w:customStyle="1" w:styleId="Heading3Char">
-    <w:name w:val="Heading 3 Char"/>
-    <w:basedOn w:val="DefaultParagraphFont"/>
-    <w:link w:val="Heading3"/>
+  <w:style w:type="character" w:customStyle="1" w:styleId="Ttulo3Car">
+    <w:name w:val="Título 3 Car"/>
+    <w:basedOn w:val="Fuentedeprrafopredeter"/>
+    <w:link w:val="Ttulo3"/>
     <w:uiPriority w:val="9"/>
     <w:rsid w:val="00A82DA6"/>
     <w:rPr>

</xml_diff>